<commit_message>
Verbessert nach Discord-Termin 11.04.
</commit_message>
<xml_diff>
--- a/Artefakte/Pflichtenheft.docx
+++ b/Artefakte/Pflichtenheft.docx
@@ -32,7 +32,7 @@
             <mc:AlternateContent>
               <mc:Choice Requires="wpg">
                 <w:drawing>
-                  <wp:anchor distT="0" distB="0" distL="114300" distR="114300" simplePos="0" relativeHeight="251659264" behindDoc="0" locked="0" layoutInCell="0" allowOverlap="1" wp14:anchorId="0578281E" wp14:editId="6DA7B0EE">
+                  <wp:anchor distT="0" distB="0" distL="114300" distR="114300" simplePos="0" relativeHeight="251659264" behindDoc="0" locked="0" layoutInCell="0" allowOverlap="1" wp14:anchorId="239A9D99" wp14:editId="7D9CB059">
                     <wp:simplePos x="0" y="0"/>
                     <wp:positionH relativeFrom="page">
                       <wp:align>center</wp:align>
@@ -287,7 +287,13 @@
                                       <w:rPr>
                                         <w:sz w:val="48"/>
                                       </w:rPr>
-                                      <w:t>Version 1.0</w:t>
+                                      <w:t>Version 1.</w:t>
+                                    </w:r>
+                                    <w:r>
+                                      <w:rPr>
+                                        <w:sz w:val="48"/>
+                                      </w:rPr>
+                                      <w:t>1</w:t>
                                     </w:r>
                                   </w:p>
                                   <w:p>
@@ -331,7 +337,7 @@
                                         <w:lang w:eastAsia="de-DE"/>
                                       </w:rPr>
                                       <w:drawing>
-                                        <wp:inline distT="0" distB="0" distL="0" distR="0" wp14:anchorId="64D02C08" wp14:editId="213613FD">
+                                        <wp:inline distT="0" distB="0" distL="0" distR="0" wp14:anchorId="23C17CC4" wp14:editId="50DC2113">
                                           <wp:extent cx="3857625" cy="2647950"/>
                                           <wp:effectExtent l="0" t="0" r="9525" b="0"/>
                                           <wp:docPr id="13" name="Grafik 13" descr="F:\Dokumente\Uni bzw. Hochschule\Hochschule Offenburg\AI4_SS2019\Projekt 1\Logo_1.png"/>
@@ -1207,7 +1213,13 @@
                                 <w:rPr>
                                   <w:sz w:val="48"/>
                                 </w:rPr>
-                                <w:t>Version 1.0</w:t>
+                                <w:t>Version 1.</w:t>
+                              </w:r>
+                              <w:r>
+                                <w:rPr>
+                                  <w:sz w:val="48"/>
+                                </w:rPr>
+                                <w:t>1</w:t>
                               </w:r>
                             </w:p>
                             <w:p>
@@ -1251,7 +1263,7 @@
                                   <w:lang w:eastAsia="de-DE"/>
                                 </w:rPr>
                                 <w:drawing>
-                                  <wp:inline distT="0" distB="0" distL="0" distR="0" wp14:anchorId="64D02C08" wp14:editId="213613FD">
+                                  <wp:inline distT="0" distB="0" distL="0" distR="0" wp14:anchorId="23C17CC4" wp14:editId="50DC2113">
                                     <wp:extent cx="3857625" cy="2647950"/>
                                     <wp:effectExtent l="0" t="0" r="9525" b="0"/>
                                     <wp:docPr id="13" name="Grafik 13" descr="F:\Dokumente\Uni bzw. Hochschule\Hochschule Offenburg\AI4_SS2019\Projekt 1\Logo_1.png"/>
@@ -2625,21 +2637,7 @@
                 <w:rStyle w:val="Hyperlink"/>
                 <w:noProof/>
               </w:rPr>
-              <w:t>4.3 Nice to H</w:t>
-            </w:r>
-            <w:r>
-              <w:rPr>
-                <w:rStyle w:val="Hyperlink"/>
-                <w:noProof/>
-              </w:rPr>
-              <w:t>a</w:t>
-            </w:r>
-            <w:r>
-              <w:rPr>
-                <w:rStyle w:val="Hyperlink"/>
-                <w:noProof/>
-              </w:rPr>
-              <w:t>ve</w:t>
+              <w:t>4.3 Nice to Have</w:t>
             </w:r>
             <w:r>
               <w:rPr>
@@ -3395,7 +3393,12 @@
     </w:p>
     <w:p>
       <w:r>
-        <w:t>Siehe FA1 bis FA7 und NA1 und NA2 des Lastenhefts. Im folgenden Dokument werden sich FA (funktionale Anforderungen) und NA (nichtfunktionale Anforderungen) immer auf das Lastenheft beziehen.</w:t>
+        <w:t>Siehe FA1 bis FA7 und NA1 und</w:t>
+      </w:r>
+      <w:bookmarkStart w:id="5" w:name="_GoBack"/>
+      <w:bookmarkEnd w:id="5"/>
+      <w:r>
+        <w:t xml:space="preserve"> NA2 des Lastenhefts. Im folgenden Dokument werden sich FA (funktionale Anforderungen) und NA (nichtfunktionale Anforderungen) immer auf das Lastenheft beziehen.</w:t>
       </w:r>
     </w:p>
     <w:p/>
@@ -3403,14 +3406,14 @@
       <w:pPr>
         <w:pStyle w:val="IntensivesZitat"/>
       </w:pPr>
-      <w:bookmarkStart w:id="5" w:name="_Toc5181835"/>
+      <w:bookmarkStart w:id="6" w:name="_Toc5181835"/>
       <w:r>
         <w:t>2</w:t>
       </w:r>
       <w:r>
         <w:t>.2 Wunschkriterien</w:t>
       </w:r>
-      <w:bookmarkEnd w:id="5"/>
+      <w:bookmarkEnd w:id="6"/>
     </w:p>
     <w:p>
       <w:r>
@@ -3441,14 +3444,14 @@
       <w:pPr>
         <w:pStyle w:val="IntensivesZitat"/>
       </w:pPr>
-      <w:bookmarkStart w:id="6" w:name="_Toc5181836"/>
+      <w:bookmarkStart w:id="7" w:name="_Toc5181836"/>
       <w:r>
         <w:t>2</w:t>
       </w:r>
       <w:r>
         <w:t>.3 Abgrenzungskriterien</w:t>
       </w:r>
-      <w:bookmarkEnd w:id="6"/>
+      <w:bookmarkEnd w:id="7"/>
     </w:p>
     <w:p>
       <w:r>
@@ -3460,7 +3463,7 @@
       <w:pPr>
         <w:pStyle w:val="Titel"/>
       </w:pPr>
-      <w:bookmarkStart w:id="7" w:name="_Toc5181837"/>
+      <w:bookmarkStart w:id="8" w:name="_Toc5181837"/>
       <w:r>
         <w:rPr>
           <w:rStyle w:val="Buchtitel"/>
@@ -3486,20 +3489,20 @@
         </w:rPr>
         <w:t xml:space="preserve"> Produkteinsatz</w:t>
       </w:r>
-      <w:bookmarkEnd w:id="7"/>
+      <w:bookmarkEnd w:id="8"/>
     </w:p>
     <w:p>
       <w:pPr>
         <w:pStyle w:val="IntensivesZitat"/>
       </w:pPr>
-      <w:bookmarkStart w:id="8" w:name="_Toc5181838"/>
+      <w:bookmarkStart w:id="9" w:name="_Toc5181838"/>
       <w:r>
         <w:t>3</w:t>
       </w:r>
       <w:r>
         <w:t>.1 Anwendungsbereiche</w:t>
       </w:r>
-      <w:bookmarkEnd w:id="8"/>
+      <w:bookmarkEnd w:id="9"/>
     </w:p>
     <w:p>
       <w:r>
@@ -3514,14 +3517,14 @@
       <w:pPr>
         <w:pStyle w:val="IntensivesZitat"/>
       </w:pPr>
-      <w:bookmarkStart w:id="9" w:name="_Toc5181839"/>
+      <w:bookmarkStart w:id="10" w:name="_Toc5181839"/>
       <w:r>
         <w:t>3</w:t>
       </w:r>
       <w:r>
         <w:t>.2 Zielgruppen</w:t>
       </w:r>
-      <w:bookmarkEnd w:id="9"/>
+      <w:bookmarkEnd w:id="10"/>
     </w:p>
     <w:p>
       <w:r>
@@ -3553,14 +3556,14 @@
       <w:pPr>
         <w:pStyle w:val="IntensivesZitat"/>
       </w:pPr>
-      <w:bookmarkStart w:id="10" w:name="_Toc5181840"/>
+      <w:bookmarkStart w:id="11" w:name="_Toc5181840"/>
       <w:r>
         <w:t>3</w:t>
       </w:r>
       <w:r>
         <w:t>.3 Betriebsbedingungen</w:t>
       </w:r>
-      <w:bookmarkEnd w:id="10"/>
+      <w:bookmarkEnd w:id="11"/>
     </w:p>
     <w:p>
       <w:r>
@@ -3608,7 +3611,7 @@
       <w:pPr>
         <w:pStyle w:val="Titel"/>
       </w:pPr>
-      <w:bookmarkStart w:id="11" w:name="_Toc5181841"/>
+      <w:bookmarkStart w:id="12" w:name="_Toc5181841"/>
       <w:r>
         <w:rPr>
           <w:rStyle w:val="Buchtitel"/>
@@ -3646,13 +3649,13 @@
         </w:rPr>
         <w:t xml:space="preserve"> bzw. Produktumsetzung</w:t>
       </w:r>
-      <w:bookmarkEnd w:id="11"/>
+      <w:bookmarkEnd w:id="12"/>
     </w:p>
     <w:p>
       <w:pPr>
         <w:pStyle w:val="IntensivesZitat"/>
       </w:pPr>
-      <w:bookmarkStart w:id="12" w:name="_Toc5181842"/>
+      <w:bookmarkStart w:id="13" w:name="_Toc5181842"/>
       <w:r>
         <w:t>4</w:t>
       </w:r>
@@ -3662,7 +3665,7 @@
       <w:r>
         <w:t>Funktionale Anforderungen</w:t>
       </w:r>
-      <w:bookmarkEnd w:id="12"/>
+      <w:bookmarkEnd w:id="13"/>
     </w:p>
     <w:p>
       <w:pPr>
@@ -3874,6 +3877,13 @@
           <w:sz w:val="24"/>
           <w:szCs w:val="24"/>
         </w:rPr>
+        <w:t>Benutzer-</w:t>
+      </w:r>
+      <w:r>
+        <w:rPr>
+          <w:sz w:val="24"/>
+          <w:szCs w:val="24"/>
+        </w:rPr>
         <w:t>Datensätze hinzufügen, ändern und löschen</w:t>
       </w:r>
     </w:p>
@@ -4925,6 +4935,53 @@
       <w:pPr>
         <w:pStyle w:val="Listenabsatz"/>
         <w:numPr>
+          <w:ilvl w:val="1"/>
+          <w:numId w:val="27"/>
+        </w:numPr>
+        <w:rPr>
+          <w:sz w:val="24"/>
+          <w:szCs w:val="24"/>
+        </w:rPr>
+      </w:pPr>
+      <w:r>
+        <w:rPr>
+          <w:sz w:val="24"/>
+          <w:szCs w:val="24"/>
+        </w:rPr>
+        <w:t>Bett</w:t>
+      </w:r>
+      <w:r>
+        <w:rPr>
+          <w:sz w:val="24"/>
+          <w:szCs w:val="24"/>
+        </w:rPr>
+        <w:t>nummer</w:t>
+      </w:r>
+    </w:p>
+    <w:p>
+      <w:pPr>
+        <w:pStyle w:val="Listenabsatz"/>
+        <w:numPr>
+          <w:ilvl w:val="1"/>
+          <w:numId w:val="27"/>
+        </w:numPr>
+        <w:rPr>
+          <w:sz w:val="24"/>
+          <w:szCs w:val="24"/>
+        </w:rPr>
+      </w:pPr>
+      <w:r>
+        <w:rPr>
+          <w:sz w:val="24"/>
+          <w:szCs w:val="24"/>
+        </w:rPr>
+        <w:t>Aufnahmedatum</w:t>
+      </w:r>
+    </w:p>
+    <w:p>
+      <w:pPr>
+        <w:pStyle w:val="Listenabsatz"/>
+        <w:numPr>
           <w:ilvl w:val="0"/>
           <w:numId w:val="27"/>
         </w:numPr>
@@ -5047,29 +5104,13 @@
         </w:numPr>
         <w:rPr>
           <w:sz w:val="24"/>
-          <w:szCs w:val="24"/>
-        </w:rPr>
-      </w:pPr>
-      <w:r>
-        <w:rPr>
-          <w:sz w:val="24"/>
-          <w:szCs w:val="24"/>
-        </w:rPr>
-        <w:t>Erreicht die Gesamtbelegung des Krankenhauses 90% der Kapazität (225 Betten), werden umliegende Krankenhäuser informiert mit der Bitte um Rückmeldung über die Anzahl an freien Ressourcen (Betten)</w:t>
-      </w:r>
-      <w:r>
-        <w:rPr>
-          <w:sz w:val="24"/>
-          <w:szCs w:val="24"/>
-        </w:rPr>
-        <w:t xml:space="preserve"> und Bestätigung, dass Patienten überführt werden können</w:t>
-      </w:r>
-      <w:r>
-        <w:rPr>
-          <w:sz w:val="24"/>
-          <w:szCs w:val="24"/>
-        </w:rPr>
-        <w:t>.</w:t>
+        </w:rPr>
+      </w:pPr>
+      <w:r>
+        <w:rPr>
+          <w:sz w:val="24"/>
+        </w:rPr>
+        <w:t>Wird in der „vollen“ Station ein Bett frei, wird der Patient, der schon am längsten auf der „falschen“ Station liegt, in die richtige Station transferiert.</w:t>
       </w:r>
     </w:p>
     <w:p>
@@ -5084,11 +5125,59 @@
           <w:szCs w:val="24"/>
         </w:rPr>
       </w:pPr>
-      <w:r>
-        <w:rPr>
-          <w:sz w:val="24"/>
-          <w:szCs w:val="24"/>
-        </w:rPr>
+    </w:p>
+    <w:p>
+      <w:pPr>
+        <w:pStyle w:val="Listenabsatz"/>
+        <w:numPr>
+          <w:ilvl w:val="0"/>
+          <w:numId w:val="28"/>
+        </w:numPr>
+        <w:rPr>
+          <w:sz w:val="24"/>
+          <w:szCs w:val="24"/>
+        </w:rPr>
+      </w:pPr>
+      <w:r>
+        <w:rPr>
+          <w:sz w:val="24"/>
+          <w:szCs w:val="24"/>
+        </w:rPr>
+        <w:t>Erreicht die Gesamtbelegung des Krankenhauses 90% der Kapazität (225 Betten), werden umliegende Krankenhäuser informiert mit der Bitte um Rückmeldung über die Anzahl an freien Ressourcen (Betten)</w:t>
+      </w:r>
+      <w:r>
+        <w:rPr>
+          <w:sz w:val="24"/>
+          <w:szCs w:val="24"/>
+        </w:rPr>
+        <w:t xml:space="preserve"> und Bestätigung, dass Patienten überführt werden können</w:t>
+      </w:r>
+      <w:r>
+        <w:rPr>
+          <w:sz w:val="24"/>
+          <w:szCs w:val="24"/>
+        </w:rPr>
+        <w:t>.</w:t>
+      </w:r>
+    </w:p>
+    <w:p>
+      <w:pPr>
+        <w:pStyle w:val="Listenabsatz"/>
+        <w:numPr>
+          <w:ilvl w:val="0"/>
+          <w:numId w:val="28"/>
+        </w:numPr>
+        <w:rPr>
+          <w:sz w:val="24"/>
+          <w:szCs w:val="24"/>
+        </w:rPr>
+      </w:pPr>
+      <w:r>
+        <w:rPr>
+          <w:sz w:val="24"/>
+          <w:szCs w:val="24"/>
+        </w:rPr>
+        <w:lastRenderedPageBreak/>
         <w:t>Gleiches Verfahren wird angewandt, wenn die Intensivstation voll belegt ist.</w:t>
       </w:r>
       <w:r>
@@ -5107,7 +5196,6 @@
         </w:rPr>
       </w:pPr>
     </w:p>
-    <w:p/>
     <w:p>
       <w:pPr>
         <w:spacing w:after="200" w:line="276" w:lineRule="auto"/>
@@ -5120,17 +5208,13 @@
           <w:sz w:val="28"/>
         </w:rPr>
       </w:pPr>
-      <w:r>
-        <w:br w:type="page"/>
-      </w:r>
     </w:p>
     <w:p>
       <w:pPr>
         <w:pStyle w:val="IntensivesZitat"/>
       </w:pPr>
-      <w:bookmarkStart w:id="13" w:name="_Toc5181843"/>
-      <w:r>
-        <w:lastRenderedPageBreak/>
+      <w:bookmarkStart w:id="14" w:name="_Toc5181843"/>
+      <w:r>
         <w:t>4</w:t>
       </w:r>
       <w:r>
@@ -5139,7 +5223,7 @@
       <w:r>
         <w:t>Nichtfunktionale Anforderungen</w:t>
       </w:r>
-      <w:bookmarkEnd w:id="13"/>
+      <w:bookmarkEnd w:id="14"/>
     </w:p>
     <w:p>
       <w:pPr>
@@ -5285,25 +5369,23 @@
       <w:pPr>
         <w:pStyle w:val="IntensivesZitat"/>
       </w:pPr>
-      <w:bookmarkStart w:id="14" w:name="_Toc5181844"/>
-      <w:bookmarkStart w:id="15" w:name="_GoBack"/>
+      <w:bookmarkStart w:id="15" w:name="_Toc5181844"/>
+      <w:r>
+        <w:t xml:space="preserve">4.3 Nice </w:t>
+      </w:r>
+      <w:proofErr w:type="spellStart"/>
+      <w:r>
+        <w:t>to</w:t>
+      </w:r>
+      <w:proofErr w:type="spellEnd"/>
+      <w:r>
+        <w:t xml:space="preserve"> </w:t>
+      </w:r>
+      <w:proofErr w:type="spellStart"/>
+      <w:r>
+        <w:t>Have</w:t>
+      </w:r>
       <w:bookmarkEnd w:id="15"/>
-      <w:r>
-        <w:t xml:space="preserve">4.3 Nice </w:t>
-      </w:r>
-      <w:proofErr w:type="spellStart"/>
-      <w:r>
-        <w:t>to</w:t>
-      </w:r>
-      <w:proofErr w:type="spellEnd"/>
-      <w:r>
-        <w:t xml:space="preserve"> </w:t>
-      </w:r>
-      <w:proofErr w:type="spellStart"/>
-      <w:r>
-        <w:t>Have</w:t>
-      </w:r>
-      <w:bookmarkEnd w:id="14"/>
       <w:proofErr w:type="spellEnd"/>
     </w:p>
     <w:p>
@@ -5423,7 +5505,7 @@
             <v:path o:extrusionok="f" gradientshapeok="t" o:connecttype="rect"/>
             <o:lock v:ext="edit" aspectratio="t"/>
           </v:shapetype>
-          <v:shape id="_x0000_i1025" type="#_x0000_t75" style="width:539.15pt;height:207.45pt">
+          <v:shape id="_x0000_i1025" type="#_x0000_t75" style="width:539.15pt;height:206.8pt">
             <v:imagedata r:id="rId11" o:title="Login_Fenster_kommentiert"/>
           </v:shape>
         </w:pict>
@@ -5437,14 +5519,27 @@
       <w:r>
         <w:t xml:space="preserve">Abbildung </w:t>
       </w:r>
-      <w:fldSimple w:instr=" SEQ Abbildung \* ARABIC ">
-        <w:r>
-          <w:rPr>
-            <w:noProof/>
-          </w:rPr>
-          <w:t>1</w:t>
-        </w:r>
-      </w:fldSimple>
+      <w:r>
+        <w:fldChar w:fldCharType="begin"/>
+      </w:r>
+      <w:r>
+        <w:instrText xml:space="preserve"> SEQ Abbildung \* ARABIC </w:instrText>
+      </w:r>
+      <w:r>
+        <w:fldChar w:fldCharType="separate"/>
+      </w:r>
+      <w:r>
+        <w:rPr>
+          <w:noProof/>
+        </w:rPr>
+        <w:t>1</w:t>
+      </w:r>
+      <w:r>
+        <w:rPr>
+          <w:noProof/>
+        </w:rPr>
+        <w:fldChar w:fldCharType="end"/>
+      </w:r>
       <w:r>
         <w:t>: Login-Fenster kommentiert</w:t>
       </w:r>
@@ -5467,11 +5562,58 @@
         <w:ind w:hanging="851"/>
       </w:pPr>
       <w:r>
-        <w:pict>
-          <v:shape id="_x0000_i1026" type="#_x0000_t75" style="width:534.85pt;height:389.15pt">
-            <v:imagedata r:id="rId12" o:title="SoftBed Hauptfenster_kommentiert"/>
-          </v:shape>
-        </w:pict>
+        <w:rPr>
+          <w:noProof/>
+          <w:lang w:eastAsia="de-DE"/>
+        </w:rPr>
+        <w:drawing>
+          <wp:inline distT="0" distB="0" distL="0" distR="0" wp14:anchorId="03BE6F8C" wp14:editId="3BCA1138">
+            <wp:extent cx="6400800" cy="4650897"/>
+            <wp:effectExtent l="0" t="0" r="0" b="0"/>
+            <wp:docPr id="3" name="Grafik 3" descr="F:\Dokumente\Uni bzw. Hochschule\Hochschule Offenburg\AI4_SS2019\Projekt 1\GUI MockUps\SoftBed Hauptfenster_kommentiert.jpg"/>
+            <wp:cNvGraphicFramePr>
+              <a:graphicFrameLocks xmlns:a="http://schemas.openxmlformats.org/drawingml/2006/main" noChangeAspect="1"/>
+            </wp:cNvGraphicFramePr>
+            <a:graphic xmlns:a="http://schemas.openxmlformats.org/drawingml/2006/main">
+              <a:graphicData uri="http://schemas.openxmlformats.org/drawingml/2006/picture">
+                <pic:pic xmlns:pic="http://schemas.openxmlformats.org/drawingml/2006/picture">
+                  <pic:nvPicPr>
+                    <pic:cNvPr id="0" name="Picture 18" descr="F:\Dokumente\Uni bzw. Hochschule\Hochschule Offenburg\AI4_SS2019\Projekt 1\GUI MockUps\SoftBed Hauptfenster_kommentiert.jpg"/>
+                    <pic:cNvPicPr>
+                      <a:picLocks noChangeAspect="1" noChangeArrowheads="1"/>
+                    </pic:cNvPicPr>
+                  </pic:nvPicPr>
+                  <pic:blipFill>
+                    <a:blip r:embed="rId12">
+                      <a:extLst>
+                        <a:ext uri="{28A0092B-C50C-407E-A947-70E740481C1C}">
+                          <a14:useLocalDpi xmlns:a14="http://schemas.microsoft.com/office/drawing/2010/main" val="0"/>
+                        </a:ext>
+                      </a:extLst>
+                    </a:blip>
+                    <a:srcRect/>
+                    <a:stretch>
+                      <a:fillRect/>
+                    </a:stretch>
+                  </pic:blipFill>
+                  <pic:spPr bwMode="auto">
+                    <a:xfrm>
+                      <a:off x="0" y="0"/>
+                      <a:ext cx="6404033" cy="4653246"/>
+                    </a:xfrm>
+                    <a:prstGeom prst="rect">
+                      <a:avLst/>
+                    </a:prstGeom>
+                    <a:noFill/>
+                    <a:ln>
+                      <a:noFill/>
+                    </a:ln>
+                  </pic:spPr>
+                </pic:pic>
+              </a:graphicData>
+            </a:graphic>
+          </wp:inline>
+        </w:drawing>
       </w:r>
     </w:p>
     <w:p>
@@ -5482,14 +5624,27 @@
       <w:r>
         <w:t xml:space="preserve">Abbildung </w:t>
       </w:r>
-      <w:fldSimple w:instr=" SEQ Abbildung \* ARABIC ">
-        <w:r>
-          <w:rPr>
-            <w:noProof/>
-          </w:rPr>
-          <w:t>2</w:t>
-        </w:r>
-      </w:fldSimple>
+      <w:r>
+        <w:fldChar w:fldCharType="begin"/>
+      </w:r>
+      <w:r>
+        <w:instrText xml:space="preserve"> SEQ Abbildung \* ARABIC </w:instrText>
+      </w:r>
+      <w:r>
+        <w:fldChar w:fldCharType="separate"/>
+      </w:r>
+      <w:r>
+        <w:rPr>
+          <w:noProof/>
+        </w:rPr>
+        <w:t>2</w:t>
+      </w:r>
+      <w:r>
+        <w:rPr>
+          <w:noProof/>
+        </w:rPr>
+        <w:fldChar w:fldCharType="end"/>
+      </w:r>
       <w:r>
         <w:t>: Hauptfenster-</w:t>
       </w:r>
@@ -5509,8 +5664,9 @@
         <w:ind w:hanging="567"/>
       </w:pPr>
       <w:r>
+        <w:lastRenderedPageBreak/>
         <w:pict>
-          <v:shape id="_x0000_i1027" type="#_x0000_t75" style="width:509.15pt;height:390.85pt">
+          <v:shape id="_x0000_i1026" type="#_x0000_t75" style="width:509pt;height:391pt">
             <v:imagedata r:id="rId13" o:title="Patientenverwaltung_kommentiert"/>
           </v:shape>
         </w:pict>
@@ -5524,14 +5680,27 @@
       <w:r>
         <w:t xml:space="preserve">Abbildung </w:t>
       </w:r>
-      <w:fldSimple w:instr=" SEQ Abbildung \* ARABIC ">
-        <w:r>
-          <w:rPr>
-            <w:noProof/>
-          </w:rPr>
-          <w:t>3</w:t>
-        </w:r>
-      </w:fldSimple>
+      <w:r>
+        <w:fldChar w:fldCharType="begin"/>
+      </w:r>
+      <w:r>
+        <w:instrText xml:space="preserve"> SEQ Abbildung \* ARABIC </w:instrText>
+      </w:r>
+      <w:r>
+        <w:fldChar w:fldCharType="separate"/>
+      </w:r>
+      <w:r>
+        <w:rPr>
+          <w:noProof/>
+        </w:rPr>
+        <w:t>3</w:t>
+      </w:r>
+      <w:r>
+        <w:rPr>
+          <w:noProof/>
+        </w:rPr>
+        <w:fldChar w:fldCharType="end"/>
+      </w:r>
       <w:r>
         <w:t>: Patientenverwaltung kommentiert</w:t>
       </w:r>
@@ -5554,7 +5723,7 @@
           <w:lang w:eastAsia="de-DE"/>
         </w:rPr>
         <w:drawing>
-          <wp:inline distT="0" distB="0" distL="0" distR="0" wp14:anchorId="4D6A176B" wp14:editId="7A113384">
+          <wp:inline distT="0" distB="0" distL="0" distR="0" wp14:anchorId="5203767F" wp14:editId="69E5C837">
             <wp:extent cx="5367909" cy="2732314"/>
             <wp:effectExtent l="0" t="0" r="4445" b="0"/>
             <wp:docPr id="1" name="Grafik 1"/>
@@ -5610,14 +5779,27 @@
       <w:r>
         <w:t xml:space="preserve">Abbildung </w:t>
       </w:r>
-      <w:fldSimple w:instr=" SEQ Abbildung \* ARABIC ">
-        <w:r>
-          <w:rPr>
-            <w:noProof/>
-          </w:rPr>
-          <w:t>4</w:t>
-        </w:r>
-      </w:fldSimple>
+      <w:r>
+        <w:fldChar w:fldCharType="begin"/>
+      </w:r>
+      <w:r>
+        <w:instrText xml:space="preserve"> SEQ Abbildung \* ARABIC </w:instrText>
+      </w:r>
+      <w:r>
+        <w:fldChar w:fldCharType="separate"/>
+      </w:r>
+      <w:r>
+        <w:rPr>
+          <w:noProof/>
+        </w:rPr>
+        <w:t>4</w:t>
+      </w:r>
+      <w:r>
+        <w:rPr>
+          <w:noProof/>
+        </w:rPr>
+        <w:fldChar w:fldCharType="end"/>
+      </w:r>
       <w:r>
         <w:t>: zweimaliger Dialog nach Bestätigung des Transfers</w:t>
       </w:r>
@@ -5630,7 +5812,7 @@
       <w:r>
         <w:lastRenderedPageBreak/>
         <w:pict>
-          <v:shape id="_x0000_i1028" type="#_x0000_t75" style="width:289.7pt;height:180.85pt">
+          <v:shape id="_x0000_i1027" type="#_x0000_t75" style="width:289.65pt;height:180.85pt">
             <v:imagedata r:id="rId15" o:title="Meldung Überbelegung KH_kommentiert"/>
           </v:shape>
         </w:pict>
@@ -5644,14 +5826,27 @@
       <w:r>
         <w:t xml:space="preserve">Abbildung </w:t>
       </w:r>
-      <w:fldSimple w:instr=" SEQ Abbildung \* ARABIC ">
-        <w:r>
-          <w:rPr>
-            <w:noProof/>
-          </w:rPr>
-          <w:t>5</w:t>
-        </w:r>
-      </w:fldSimple>
+      <w:r>
+        <w:fldChar w:fldCharType="begin"/>
+      </w:r>
+      <w:r>
+        <w:instrText xml:space="preserve"> SEQ Abbildung \* ARABIC </w:instrText>
+      </w:r>
+      <w:r>
+        <w:fldChar w:fldCharType="separate"/>
+      </w:r>
+      <w:r>
+        <w:rPr>
+          <w:noProof/>
+        </w:rPr>
+        <w:t>5</w:t>
+      </w:r>
+      <w:r>
+        <w:rPr>
+          <w:noProof/>
+        </w:rPr>
+        <w:fldChar w:fldCharType="end"/>
+      </w:r>
       <w:r>
         <w:t>: Dialog zur Warnung vor Überbelegung des KHs</w:t>
       </w:r>
@@ -5667,7 +5862,7 @@
       </w:pPr>
       <w:r>
         <w:pict>
-          <v:shape id="_x0000_i1029" type="#_x0000_t75" style="width:302.55pt;height:189.45pt">
+          <v:shape id="_x0000_i1028" type="#_x0000_t75" style="width:303.05pt;height:190.05pt">
             <v:imagedata r:id="rId16" o:title="Meldung Überbelegung Intensivstation_kommentiert"/>
           </v:shape>
         </w:pict>
@@ -5681,14 +5876,27 @@
       <w:r>
         <w:t xml:space="preserve">Abbildung </w:t>
       </w:r>
-      <w:fldSimple w:instr=" SEQ Abbildung \* ARABIC ">
-        <w:r>
-          <w:rPr>
-            <w:noProof/>
-          </w:rPr>
-          <w:t>6</w:t>
-        </w:r>
-      </w:fldSimple>
+      <w:r>
+        <w:fldChar w:fldCharType="begin"/>
+      </w:r>
+      <w:r>
+        <w:instrText xml:space="preserve"> SEQ Abbildung \* ARABIC </w:instrText>
+      </w:r>
+      <w:r>
+        <w:fldChar w:fldCharType="separate"/>
+      </w:r>
+      <w:r>
+        <w:rPr>
+          <w:noProof/>
+        </w:rPr>
+        <w:t>6</w:t>
+      </w:r>
+      <w:r>
+        <w:rPr>
+          <w:noProof/>
+        </w:rPr>
+        <w:fldChar w:fldCharType="end"/>
+      </w:r>
       <w:r>
         <w:t>: Dialog zur Warnung vor Überbelegung</w:t>
       </w:r>
@@ -5817,7 +6025,10 @@
         </w:numPr>
       </w:pPr>
       <w:r>
-        <w:t>Das .Net Core SDK</w:t>
+        <w:t xml:space="preserve">Das .Net </w:t>
+      </w:r>
+      <w:r>
+        <w:t>Framework</w:t>
       </w:r>
     </w:p>
     <w:p>
@@ -6312,7 +6523,7 @@
                 <w:rPr>
                   <w:noProof/>
                 </w:rPr>
-                <w:t>1</w:t>
+                <w:t>9</w:t>
               </w:r>
               <w:r>
                 <w:fldChar w:fldCharType="end"/>
@@ -7860,7 +8071,7 @@
   <w:abstractNum w:abstractNumId="12">
     <w:nsid w:val="31D6182E"/>
     <w:multiLevelType w:val="hybridMultilevel"/>
-    <w:tmpl w:val="9CE45F60"/>
+    <w:tmpl w:val="1A569450"/>
     <w:lvl w:ilvl="0" w:tplc="04070001">
       <w:start w:val="1"/>
       <w:numFmt w:val="bullet"/>
@@ -12674,7 +12885,7 @@
 </file>
 
 <file path=customXml/itemProps2.xml><?xml version="1.0" encoding="utf-8"?>
-<ds:datastoreItem xmlns:ds="http://schemas.openxmlformats.org/officeDocument/2006/customXml" ds:itemID="{8DB1AC8F-D77F-4045-949F-25EBC2844F80}">
+<ds:datastoreItem xmlns:ds="http://schemas.openxmlformats.org/officeDocument/2006/customXml" ds:itemID="{49939542-E96D-49BA-92CD-4AD19E0886C0}">
   <ds:schemaRefs>
     <ds:schemaRef ds:uri="http://schemas.openxmlformats.org/officeDocument/2006/bibliography"/>
   </ds:schemaRefs>

</xml_diff>

<commit_message>
Bugs gefixed, Kommentare, Pflichtenheft akt., funktion. Tests erw.
</commit_message>
<xml_diff>
--- a/Artefakte/Pflichtenheft.docx
+++ b/Artefakte/Pflichtenheft.docx
@@ -3393,12 +3393,45 @@
     </w:p>
     <w:p>
       <w:r>
-        <w:t>Siehe FA1 bis FA7 und NA1 und</w:t>
-      </w:r>
-      <w:bookmarkStart w:id="5" w:name="_GoBack"/>
+        <w:t>Siehe FA1 bis FA7 und NA1 und NA2 des Lastenhefts. Im folgenden Dokument werden sich FA (funktionale Anforderungen) und NA (nichtfunktionale Anforderungen) immer auf das Lastenheft beziehen.</w:t>
+      </w:r>
+    </w:p>
+    <w:p/>
+    <w:p>
+      <w:pPr>
+        <w:pStyle w:val="IntensivesZitat"/>
+      </w:pPr>
+      <w:bookmarkStart w:id="5" w:name="_Toc5181835"/>
+      <w:r>
+        <w:t>2</w:t>
+      </w:r>
+      <w:r>
+        <w:t>.2 Wunschkriterien</w:t>
+      </w:r>
       <w:bookmarkEnd w:id="5"/>
-      <w:r>
-        <w:t xml:space="preserve"> NA2 des Lastenhefts. Im folgenden Dokument werden sich FA (funktionale Anforderungen) und NA (nichtfunktionale Anforderungen) immer auf das Lastenheft beziehen.</w:t>
+    </w:p>
+    <w:p>
+      <w:r>
+        <w:t xml:space="preserve">Grafische Visualisierung des Krankenhauses zur Unterstützung der Übersicht und Anordnung </w:t>
+      </w:r>
+      <w:r>
+        <w:t xml:space="preserve">der Zimmer ist nur ein Nice </w:t>
+      </w:r>
+      <w:proofErr w:type="spellStart"/>
+      <w:r>
+        <w:t>to</w:t>
+      </w:r>
+      <w:proofErr w:type="spellEnd"/>
+      <w:r>
+        <w:t xml:space="preserve"> </w:t>
+      </w:r>
+      <w:proofErr w:type="spellStart"/>
+      <w:r>
+        <w:t>Have</w:t>
+      </w:r>
+      <w:proofErr w:type="spellEnd"/>
+      <w:r>
+        <w:t xml:space="preserve">, welches ausschließlich umgesetzt wird, wenn noch genügend Zeit und Ressourcen nach Erfüllung ALLER Musskriterien zur Verfügung stehen. </w:t>
       </w:r>
     </w:p>
     <w:p/>
@@ -3406,64 +3439,26 @@
       <w:pPr>
         <w:pStyle w:val="IntensivesZitat"/>
       </w:pPr>
-      <w:bookmarkStart w:id="6" w:name="_Toc5181835"/>
+      <w:bookmarkStart w:id="6" w:name="_Toc5181836"/>
       <w:r>
         <w:t>2</w:t>
       </w:r>
       <w:r>
-        <w:t>.2 Wunschkriterien</w:t>
+        <w:t>.3 Abgrenzungskriterien</w:t>
       </w:r>
       <w:bookmarkEnd w:id="6"/>
     </w:p>
     <w:p>
       <w:r>
-        <w:t xml:space="preserve">Grafische Visualisierung des Krankenhauses zur Unterstützung der Übersicht und Anordnung </w:t>
-      </w:r>
-      <w:r>
-        <w:t xml:space="preserve">der Zimmer ist nur ein Nice </w:t>
-      </w:r>
-      <w:proofErr w:type="spellStart"/>
-      <w:r>
-        <w:t>to</w:t>
-      </w:r>
-      <w:proofErr w:type="spellEnd"/>
-      <w:r>
-        <w:t xml:space="preserve"> </w:t>
-      </w:r>
-      <w:proofErr w:type="spellStart"/>
-      <w:r>
-        <w:t>Have</w:t>
-      </w:r>
-      <w:proofErr w:type="spellEnd"/>
-      <w:r>
-        <w:t xml:space="preserve">, welches ausschließlich umgesetzt wird, wenn noch genügend Zeit und Ressourcen nach Erfüllung ALLER Musskriterien zur Verfügung stehen. </w:t>
+        <w:t>Die Software arbeitet mit keinen anderen Programmen oder Komponenten zusammen. Die Software ist allerdings auf das Betriebssystem Windows begrenzt</w:t>
       </w:r>
     </w:p>
     <w:p/>
     <w:p>
       <w:pPr>
-        <w:pStyle w:val="IntensivesZitat"/>
-      </w:pPr>
-      <w:bookmarkStart w:id="7" w:name="_Toc5181836"/>
-      <w:r>
-        <w:t>2</w:t>
-      </w:r>
-      <w:r>
-        <w:t>.3 Abgrenzungskriterien</w:t>
-      </w:r>
-      <w:bookmarkEnd w:id="7"/>
-    </w:p>
-    <w:p>
-      <w:r>
-        <w:t>Die Software arbeitet mit keinen anderen Programmen oder Komponenten zusammen. Die Software ist allerdings auf das Betriebssystem Windows begrenzt</w:t>
-      </w:r>
-    </w:p>
-    <w:p/>
-    <w:p>
-      <w:pPr>
         <w:pStyle w:val="Titel"/>
       </w:pPr>
-      <w:bookmarkStart w:id="8" w:name="_Toc5181837"/>
+      <w:bookmarkStart w:id="7" w:name="_Toc5181837"/>
       <w:r>
         <w:rPr>
           <w:rStyle w:val="Buchtitel"/>
@@ -3489,27 +3484,66 @@
         </w:rPr>
         <w:t xml:space="preserve"> Produkteinsatz</w:t>
       </w:r>
+      <w:bookmarkEnd w:id="7"/>
+    </w:p>
+    <w:p>
+      <w:pPr>
+        <w:pStyle w:val="IntensivesZitat"/>
+      </w:pPr>
+      <w:bookmarkStart w:id="8" w:name="_Toc5181838"/>
+      <w:r>
+        <w:t>3</w:t>
+      </w:r>
+      <w:r>
+        <w:t>.1 Anwendungsbereiche</w:t>
+      </w:r>
       <w:bookmarkEnd w:id="8"/>
     </w:p>
     <w:p>
+      <w:r>
+        <w:t xml:space="preserve">Die Software wird in einem spezifizierten Krankenhaus eingesetzt werden. Dort soll der bürokratische Aufwand verringert werden und effizienter sowie bedienungsfreundlich Umgesetzt werden. Die Software ist nur für dieses eine Krankenhaus bestimmt, da die </w:t>
+      </w:r>
+      <w:r>
+        <w:t>Stationen und Bettverteilung in der Architektur der Software verankert sind. Die Software wird gewöhnlicher Weise am Counter auf den jeweiligen Stationen des Krankenhauses vom entsprechenden Personal bedient.</w:t>
+      </w:r>
+    </w:p>
+    <w:p/>
+    <w:p>
       <w:pPr>
         <w:pStyle w:val="IntensivesZitat"/>
       </w:pPr>
-      <w:bookmarkStart w:id="9" w:name="_Toc5181838"/>
+      <w:bookmarkStart w:id="9" w:name="_Toc5181839"/>
       <w:r>
         <w:t>3</w:t>
       </w:r>
       <w:r>
-        <w:t>.1 Anwendungsbereiche</w:t>
+        <w:t>.2 Zielgruppen</w:t>
       </w:r>
       <w:bookmarkEnd w:id="9"/>
     </w:p>
     <w:p>
       <w:r>
-        <w:t xml:space="preserve">Die Software wird in einem spezifizierten Krankenhaus eingesetzt werden. Dort soll der bürokratische Aufwand verringert werden und effizienter sowie bedienungsfreundlich Umgesetzt werden. Die Software ist nur für dieses eine Krankenhaus bestimmt, da die </w:t>
-      </w:r>
-      <w:r>
-        <w:t>Stationen und Bettverteilung in der Architektur der Software verankert sind. Die Software wird gewöhnlicher Weise am Counter auf den jeweiligen Stationen des Krankenhauses vom entsprechenden Personal bedient.</w:t>
+        <w:t xml:space="preserve">Der Benutzer ist das Personal des Krankenhauses. Hierbei muss jeder </w:t>
+      </w:r>
+      <w:r>
+        <w:t>User sich zuerst einloggen, bevor er Änderungen jeglicher Art vornehmen oder Einsicht in die Patientendatei nehmen kann. Also sind die Anwender all jene, die vom Krankenhaus einen Login zur Verfügung gestellt bekommen. Bei dieser Art von Usern kann nicht von einem besonderen IT-Verständnis ausgegangen werden. Daher muss die Oberfläche intuitiv und benutzerfreundlich sein, um die gesteckten Ziele der Aufwandsverringerung zu erfüllen.</w:t>
+      </w:r>
+    </w:p>
+    <w:p>
+      <w:r>
+        <w:t xml:space="preserve">Die Daten, die die Software verwaltet, gehören den Patienten des Krankenhauses. Es handelt sich hierbei um sensible Daten, die nicht der Öffentlichkeit zugänglich sein sollten, weswegen </w:t>
+      </w:r>
+      <w:r>
+        <w:t>b</w:t>
+      </w:r>
+      <w:r>
+        <w:t>ei</w:t>
+      </w:r>
+      <w:r>
+        <w:t>m</w:t>
+      </w:r>
+      <w:r>
+        <w:t xml:space="preserve"> Ablegen der Daten Vorsicht geboten ist.</w:t>
       </w:r>
     </w:p>
     <w:p/>
@@ -3517,68 +3551,24 @@
       <w:pPr>
         <w:pStyle w:val="IntensivesZitat"/>
       </w:pPr>
-      <w:bookmarkStart w:id="10" w:name="_Toc5181839"/>
+      <w:bookmarkStart w:id="10" w:name="_Toc5181840"/>
       <w:r>
         <w:t>3</w:t>
       </w:r>
       <w:r>
-        <w:t>.2 Zielgruppen</w:t>
+        <w:t>.3 Betriebsbedingungen</w:t>
       </w:r>
       <w:bookmarkEnd w:id="10"/>
     </w:p>
     <w:p>
       <w:r>
-        <w:t xml:space="preserve">Der Benutzer ist das Personal des Krankenhauses. Hierbei muss jeder </w:t>
-      </w:r>
-      <w:r>
-        <w:t>User sich zuerst einloggen, bevor er Änderungen jeglicher Art vornehmen oder Einsicht in die Patientendatei nehmen kann. Also sind die Anwender all jene, die vom Krankenhaus einen Login zur Verfügung gestellt bekommen. Bei dieser Art von Usern kann nicht von einem besonderen IT-Verständnis ausgegangen werden. Daher muss die Oberfläche intuitiv und benutzerfreundlich sein, um die gesteckten Ziele der Aufwandsverringerung zu erfüllen.</w:t>
-      </w:r>
-    </w:p>
-    <w:p>
-      <w:r>
-        <w:t xml:space="preserve">Die Daten, die die Software verwaltet, gehören den Patienten des Krankenhauses. Es handelt sich hierbei um sensible Daten, die nicht der Öffentlichkeit zugänglich sein sollten, weswegen </w:t>
-      </w:r>
-      <w:r>
-        <w:t>b</w:t>
-      </w:r>
-      <w:r>
-        <w:t>ei</w:t>
-      </w:r>
-      <w:r>
-        <w:t>m</w:t>
-      </w:r>
-      <w:r>
-        <w:t xml:space="preserve"> Ablegen der Daten Vorsicht geboten ist.</w:t>
+        <w:t xml:space="preserve">Die Software läuft 24/7 auf verschiedenen Computern und wird von einer Vielzahl von Usern verwendet. </w:t>
+      </w:r>
+      <w:r>
+        <w:t>Es loggen sich regelmäßig User ein oder aus und regelmäßig werden Patienten auf Stationen verteilt.</w:t>
       </w:r>
     </w:p>
     <w:p/>
-    <w:p>
-      <w:pPr>
-        <w:pStyle w:val="IntensivesZitat"/>
-      </w:pPr>
-      <w:bookmarkStart w:id="11" w:name="_Toc5181840"/>
-      <w:r>
-        <w:t>3</w:t>
-      </w:r>
-      <w:r>
-        <w:t>.3 Betriebsbedingungen</w:t>
-      </w:r>
-      <w:bookmarkEnd w:id="11"/>
-    </w:p>
-    <w:p>
-      <w:r>
-        <w:t xml:space="preserve">Die Software läuft 24/7 auf verschiedenen Computern und wird von einer Vielzahl von Usern verwendet. </w:t>
-      </w:r>
-      <w:r>
-        <w:t>Es loggen sich regelmäßig User ein oder aus und regelmäßig werden Patienten auf Stationen verteilt.</w:t>
-      </w:r>
-    </w:p>
-    <w:p/>
-    <w:p>
-      <w:pPr>
-        <w:pStyle w:val="berschrift3"/>
-      </w:pPr>
-    </w:p>
     <w:p>
       <w:pPr>
         <w:spacing w:after="200" w:line="276" w:lineRule="auto"/>
@@ -3611,7 +3601,7 @@
       <w:pPr>
         <w:pStyle w:val="Titel"/>
       </w:pPr>
-      <w:bookmarkStart w:id="12" w:name="_Toc5181841"/>
+      <w:bookmarkStart w:id="11" w:name="_Toc5181841"/>
       <w:r>
         <w:rPr>
           <w:rStyle w:val="Buchtitel"/>
@@ -3649,23 +3639,23 @@
         </w:rPr>
         <w:t xml:space="preserve"> bzw. Produktumsetzung</w:t>
       </w:r>
+      <w:bookmarkEnd w:id="11"/>
+    </w:p>
+    <w:p>
+      <w:pPr>
+        <w:pStyle w:val="IntensivesZitat"/>
+      </w:pPr>
+      <w:bookmarkStart w:id="12" w:name="_Toc5181842"/>
+      <w:r>
+        <w:t>4</w:t>
+      </w:r>
+      <w:r>
+        <w:t xml:space="preserve">.1 </w:t>
+      </w:r>
+      <w:r>
+        <w:t>Funktionale Anforderungen</w:t>
+      </w:r>
       <w:bookmarkEnd w:id="12"/>
-    </w:p>
-    <w:p>
-      <w:pPr>
-        <w:pStyle w:val="IntensivesZitat"/>
-      </w:pPr>
-      <w:bookmarkStart w:id="13" w:name="_Toc5181842"/>
-      <w:r>
-        <w:t>4</w:t>
-      </w:r>
-      <w:r>
-        <w:t xml:space="preserve">.1 </w:t>
-      </w:r>
-      <w:r>
-        <w:t>Funktionale Anforderungen</w:t>
-      </w:r>
-      <w:bookmarkEnd w:id="13"/>
     </w:p>
     <w:p>
       <w:pPr>
@@ -5193,6 +5183,214 @@
         <w:rPr>
           <w:sz w:val="24"/>
           <w:szCs w:val="24"/>
+        </w:rPr>
+      </w:pPr>
+    </w:p>
+    <w:p>
+      <w:pPr>
+        <w:rPr>
+          <w:sz w:val="24"/>
+          <w:szCs w:val="24"/>
+        </w:rPr>
+      </w:pPr>
+      <w:bookmarkStart w:id="13" w:name="_GoBack"/>
+      <w:bookmarkEnd w:id="13"/>
+    </w:p>
+    <w:p>
+      <w:pPr>
+        <w:rPr>
+          <w:rStyle w:val="SchwacherVerweis"/>
+        </w:rPr>
+      </w:pPr>
+      <w:r>
+        <w:rPr>
+          <w:rStyle w:val="SchwacherVerweis"/>
+        </w:rPr>
+        <w:t>FA</w:t>
+      </w:r>
+      <w:r>
+        <w:rPr>
+          <w:rStyle w:val="SchwacherVerweis"/>
+        </w:rPr>
+        <w:t>7</w:t>
+      </w:r>
+      <w:r>
+        <w:rPr>
+          <w:rStyle w:val="SchwacherVerweis"/>
+        </w:rPr>
+        <w:t xml:space="preserve">: </w:t>
+      </w:r>
+      <w:r>
+        <w:rPr>
+          <w:rStyle w:val="SchwacherVerweis"/>
+        </w:rPr>
+        <w:t>Simulation</w:t>
+      </w:r>
+    </w:p>
+    <w:p>
+      <w:pPr>
+        <w:pStyle w:val="Listenabsatz"/>
+        <w:numPr>
+          <w:ilvl w:val="0"/>
+          <w:numId w:val="36"/>
+        </w:numPr>
+        <w:rPr>
+          <w:sz w:val="28"/>
+          <w:szCs w:val="24"/>
+        </w:rPr>
+      </w:pPr>
+      <w:r>
+        <w:rPr>
+          <w:sz w:val="24"/>
+        </w:rPr>
+        <w:t>Simulation eines „normalen Krankenhausbetriebs“ mit Aufnahme von Patienten, Transferierungen und Entlassungen</w:t>
+      </w:r>
+    </w:p>
+    <w:p>
+      <w:pPr>
+        <w:rPr>
+          <w:sz w:val="24"/>
+          <w:szCs w:val="24"/>
+        </w:rPr>
+      </w:pPr>
+    </w:p>
+    <w:p>
+      <w:pPr>
+        <w:rPr>
+          <w:sz w:val="24"/>
+          <w:szCs w:val="24"/>
+        </w:rPr>
+      </w:pPr>
+    </w:p>
+    <w:p>
+      <w:pPr>
+        <w:rPr>
+          <w:rStyle w:val="SchwacherVerweis"/>
+        </w:rPr>
+      </w:pPr>
+      <w:r>
+        <w:rPr>
+          <w:rStyle w:val="SchwacherVerweis"/>
+        </w:rPr>
+        <w:t>FA</w:t>
+      </w:r>
+      <w:r>
+        <w:rPr>
+          <w:rStyle w:val="SchwacherVerweis"/>
+        </w:rPr>
+        <w:t>8</w:t>
+      </w:r>
+      <w:r>
+        <w:rPr>
+          <w:rStyle w:val="SchwacherVerweis"/>
+        </w:rPr>
+        <w:t xml:space="preserve">: </w:t>
+      </w:r>
+      <w:r>
+        <w:rPr>
+          <w:rStyle w:val="SchwacherVerweis"/>
+        </w:rPr>
+        <w:t>Entlassung</w:t>
+      </w:r>
+    </w:p>
+    <w:p>
+      <w:pPr>
+        <w:pStyle w:val="Listenabsatz"/>
+        <w:numPr>
+          <w:ilvl w:val="0"/>
+          <w:numId w:val="35"/>
+        </w:numPr>
+        <w:spacing w:after="200" w:line="276" w:lineRule="auto"/>
+        <w:jc w:val="left"/>
+        <w:rPr>
+          <w:rFonts w:ascii="Adobe Ming Std L" w:eastAsia="Adobe Ming Std L" w:hAnsi="Adobe Ming Std L" w:cstheme="majorBidi"/>
+          <w:b/>
+          <w:iCs/>
+          <w:color w:val="9BBB59" w:themeColor="accent3"/>
+          <w:sz w:val="28"/>
+        </w:rPr>
+      </w:pPr>
+      <w:r>
+        <w:rPr>
+          <w:sz w:val="24"/>
+          <w:szCs w:val="24"/>
+        </w:rPr>
+        <w:t>Patient kann entlassen werden</w:t>
+      </w:r>
+    </w:p>
+    <w:p>
+      <w:pPr>
+        <w:pStyle w:val="Listenabsatz"/>
+        <w:numPr>
+          <w:ilvl w:val="0"/>
+          <w:numId w:val="35"/>
+        </w:numPr>
+        <w:spacing w:after="200" w:line="276" w:lineRule="auto"/>
+        <w:jc w:val="left"/>
+        <w:rPr>
+          <w:rFonts w:ascii="Adobe Ming Std L" w:eastAsia="Adobe Ming Std L" w:hAnsi="Adobe Ming Std L" w:cstheme="majorBidi"/>
+          <w:b/>
+          <w:iCs/>
+          <w:color w:val="9BBB59" w:themeColor="accent3"/>
+          <w:sz w:val="28"/>
+        </w:rPr>
+      </w:pPr>
+      <w:r>
+        <w:rPr>
+          <w:sz w:val="24"/>
+          <w:szCs w:val="24"/>
+        </w:rPr>
+        <w:t>Er ist dann nicht mehr vom System zu finden</w:t>
+      </w:r>
+    </w:p>
+    <w:p>
+      <w:pPr>
+        <w:pStyle w:val="Listenabsatz"/>
+        <w:numPr>
+          <w:ilvl w:val="0"/>
+          <w:numId w:val="35"/>
+        </w:numPr>
+        <w:spacing w:after="200" w:line="276" w:lineRule="auto"/>
+        <w:jc w:val="left"/>
+        <w:rPr>
+          <w:rFonts w:ascii="Adobe Ming Std L" w:eastAsia="Adobe Ming Std L" w:hAnsi="Adobe Ming Std L" w:cstheme="majorBidi"/>
+          <w:b/>
+          <w:iCs/>
+          <w:color w:val="9BBB59" w:themeColor="accent3"/>
+          <w:sz w:val="28"/>
+        </w:rPr>
+      </w:pPr>
+      <w:r>
+        <w:rPr>
+          <w:sz w:val="24"/>
+          <w:szCs w:val="24"/>
+        </w:rPr>
+        <w:t>Sein Bett wurde frei gegeben</w:t>
+      </w:r>
+    </w:p>
+    <w:p>
+      <w:pPr>
+        <w:spacing w:after="200" w:line="276" w:lineRule="auto"/>
+        <w:jc w:val="left"/>
+        <w:rPr>
+          <w:rFonts w:ascii="Adobe Ming Std L" w:eastAsia="Adobe Ming Std L" w:hAnsi="Adobe Ming Std L" w:cstheme="majorBidi"/>
+          <w:b/>
+          <w:iCs/>
+          <w:color w:val="9BBB59" w:themeColor="accent3"/>
+          <w:sz w:val="28"/>
+        </w:rPr>
+      </w:pPr>
+    </w:p>
+    <w:p>
+      <w:pPr>
+        <w:spacing w:after="200" w:line="276" w:lineRule="auto"/>
+        <w:jc w:val="left"/>
+        <w:rPr>
+          <w:rFonts w:ascii="Adobe Ming Std L" w:eastAsia="Adobe Ming Std L" w:hAnsi="Adobe Ming Std L" w:cstheme="majorBidi"/>
+          <w:b/>
+          <w:iCs/>
+          <w:color w:val="9BBB59" w:themeColor="accent3"/>
+          <w:sz w:val="28"/>
         </w:rPr>
       </w:pPr>
     </w:p>
@@ -5505,7 +5703,7 @@
             <v:path o:extrusionok="f" gradientshapeok="t" o:connecttype="rect"/>
             <o:lock v:ext="edit" aspectratio="t"/>
           </v:shapetype>
-          <v:shape id="_x0000_i1025" type="#_x0000_t75" style="width:539.15pt;height:206.8pt">
+          <v:shape id="_x0000_i1025" type="#_x0000_t75" style="width:539.3pt;height:206.5pt">
             <v:imagedata r:id="rId11" o:title="Login_Fenster_kommentiert"/>
           </v:shape>
         </w:pict>
@@ -5519,27 +5717,14 @@
       <w:r>
         <w:t xml:space="preserve">Abbildung </w:t>
       </w:r>
-      <w:r>
-        <w:fldChar w:fldCharType="begin"/>
-      </w:r>
-      <w:r>
-        <w:instrText xml:space="preserve"> SEQ Abbildung \* ARABIC </w:instrText>
-      </w:r>
-      <w:r>
-        <w:fldChar w:fldCharType="separate"/>
-      </w:r>
-      <w:r>
-        <w:rPr>
-          <w:noProof/>
-        </w:rPr>
-        <w:t>1</w:t>
-      </w:r>
-      <w:r>
-        <w:rPr>
-          <w:noProof/>
-        </w:rPr>
-        <w:fldChar w:fldCharType="end"/>
-      </w:r>
+      <w:fldSimple w:instr=" SEQ Abbildung \* ARABIC ">
+        <w:r>
+          <w:rPr>
+            <w:noProof/>
+          </w:rPr>
+          <w:t>1</w:t>
+        </w:r>
+      </w:fldSimple>
       <w:r>
         <w:t>: Login-Fenster kommentiert</w:t>
       </w:r>
@@ -5624,27 +5809,14 @@
       <w:r>
         <w:t xml:space="preserve">Abbildung </w:t>
       </w:r>
-      <w:r>
-        <w:fldChar w:fldCharType="begin"/>
-      </w:r>
-      <w:r>
-        <w:instrText xml:space="preserve"> SEQ Abbildung \* ARABIC </w:instrText>
-      </w:r>
-      <w:r>
-        <w:fldChar w:fldCharType="separate"/>
-      </w:r>
-      <w:r>
-        <w:rPr>
-          <w:noProof/>
-        </w:rPr>
-        <w:t>2</w:t>
-      </w:r>
-      <w:r>
-        <w:rPr>
-          <w:noProof/>
-        </w:rPr>
-        <w:fldChar w:fldCharType="end"/>
-      </w:r>
+      <w:fldSimple w:instr=" SEQ Abbildung \* ARABIC ">
+        <w:r>
+          <w:rPr>
+            <w:noProof/>
+          </w:rPr>
+          <w:t>2</w:t>
+        </w:r>
+      </w:fldSimple>
       <w:r>
         <w:t>: Hauptfenster-</w:t>
       </w:r>
@@ -5666,7 +5838,7 @@
       <w:r>
         <w:lastRenderedPageBreak/>
         <w:pict>
-          <v:shape id="_x0000_i1026" type="#_x0000_t75" style="width:509pt;height:391pt">
+          <v:shape id="_x0000_i1026" type="#_x0000_t75" style="width:508.75pt;height:391.25pt">
             <v:imagedata r:id="rId13" o:title="Patientenverwaltung_kommentiert"/>
           </v:shape>
         </w:pict>
@@ -5680,27 +5852,14 @@
       <w:r>
         <w:t xml:space="preserve">Abbildung </w:t>
       </w:r>
-      <w:r>
-        <w:fldChar w:fldCharType="begin"/>
-      </w:r>
-      <w:r>
-        <w:instrText xml:space="preserve"> SEQ Abbildung \* ARABIC </w:instrText>
-      </w:r>
-      <w:r>
-        <w:fldChar w:fldCharType="separate"/>
-      </w:r>
-      <w:r>
-        <w:rPr>
-          <w:noProof/>
-        </w:rPr>
-        <w:t>3</w:t>
-      </w:r>
-      <w:r>
-        <w:rPr>
-          <w:noProof/>
-        </w:rPr>
-        <w:fldChar w:fldCharType="end"/>
-      </w:r>
+      <w:fldSimple w:instr=" SEQ Abbildung \* ARABIC ">
+        <w:r>
+          <w:rPr>
+            <w:noProof/>
+          </w:rPr>
+          <w:t>3</w:t>
+        </w:r>
+      </w:fldSimple>
       <w:r>
         <w:t>: Patientenverwaltung kommentiert</w:t>
       </w:r>
@@ -5779,27 +5938,14 @@
       <w:r>
         <w:t xml:space="preserve">Abbildung </w:t>
       </w:r>
-      <w:r>
-        <w:fldChar w:fldCharType="begin"/>
-      </w:r>
-      <w:r>
-        <w:instrText xml:space="preserve"> SEQ Abbildung \* ARABIC </w:instrText>
-      </w:r>
-      <w:r>
-        <w:fldChar w:fldCharType="separate"/>
-      </w:r>
-      <w:r>
-        <w:rPr>
-          <w:noProof/>
-        </w:rPr>
-        <w:t>4</w:t>
-      </w:r>
-      <w:r>
-        <w:rPr>
-          <w:noProof/>
-        </w:rPr>
-        <w:fldChar w:fldCharType="end"/>
-      </w:r>
+      <w:fldSimple w:instr=" SEQ Abbildung \* ARABIC ">
+        <w:r>
+          <w:rPr>
+            <w:noProof/>
+          </w:rPr>
+          <w:t>4</w:t>
+        </w:r>
+      </w:fldSimple>
       <w:r>
         <w:t>: zweimaliger Dialog nach Bestätigung des Transfers</w:t>
       </w:r>
@@ -5812,7 +5958,7 @@
       <w:r>
         <w:lastRenderedPageBreak/>
         <w:pict>
-          <v:shape id="_x0000_i1027" type="#_x0000_t75" style="width:289.65pt;height:180.85pt">
+          <v:shape id="_x0000_i1027" type="#_x0000_t75" style="width:289.35pt;height:180.7pt">
             <v:imagedata r:id="rId15" o:title="Meldung Überbelegung KH_kommentiert"/>
           </v:shape>
         </w:pict>
@@ -5826,27 +5972,14 @@
       <w:r>
         <w:t xml:space="preserve">Abbildung </w:t>
       </w:r>
-      <w:r>
-        <w:fldChar w:fldCharType="begin"/>
-      </w:r>
-      <w:r>
-        <w:instrText xml:space="preserve"> SEQ Abbildung \* ARABIC </w:instrText>
-      </w:r>
-      <w:r>
-        <w:fldChar w:fldCharType="separate"/>
-      </w:r>
-      <w:r>
-        <w:rPr>
-          <w:noProof/>
-        </w:rPr>
-        <w:t>5</w:t>
-      </w:r>
-      <w:r>
-        <w:rPr>
-          <w:noProof/>
-        </w:rPr>
-        <w:fldChar w:fldCharType="end"/>
-      </w:r>
+      <w:fldSimple w:instr=" SEQ Abbildung \* ARABIC ">
+        <w:r>
+          <w:rPr>
+            <w:noProof/>
+          </w:rPr>
+          <w:t>5</w:t>
+        </w:r>
+      </w:fldSimple>
       <w:r>
         <w:t>: Dialog zur Warnung vor Überbelegung des KHs</w:t>
       </w:r>
@@ -5862,7 +5995,7 @@
       </w:pPr>
       <w:r>
         <w:pict>
-          <v:shape id="_x0000_i1028" type="#_x0000_t75" style="width:303.05pt;height:190.05pt">
+          <v:shape id="_x0000_i1028" type="#_x0000_t75" style="width:302.95pt;height:190.2pt">
             <v:imagedata r:id="rId16" o:title="Meldung Überbelegung Intensivstation_kommentiert"/>
           </v:shape>
         </w:pict>
@@ -5876,27 +6009,14 @@
       <w:r>
         <w:t xml:space="preserve">Abbildung </w:t>
       </w:r>
-      <w:r>
-        <w:fldChar w:fldCharType="begin"/>
-      </w:r>
-      <w:r>
-        <w:instrText xml:space="preserve"> SEQ Abbildung \* ARABIC </w:instrText>
-      </w:r>
-      <w:r>
-        <w:fldChar w:fldCharType="separate"/>
-      </w:r>
-      <w:r>
-        <w:rPr>
-          <w:noProof/>
-        </w:rPr>
-        <w:t>6</w:t>
-      </w:r>
-      <w:r>
-        <w:rPr>
-          <w:noProof/>
-        </w:rPr>
-        <w:fldChar w:fldCharType="end"/>
-      </w:r>
+      <w:fldSimple w:instr=" SEQ Abbildung \* ARABIC ">
+        <w:r>
+          <w:rPr>
+            <w:noProof/>
+          </w:rPr>
+          <w:t>6</w:t>
+        </w:r>
+      </w:fldSimple>
       <w:r>
         <w:t>: Dialog zur Warnung vor Überbelegung</w:t>
       </w:r>
@@ -6523,7 +6643,7 @@
                 <w:rPr>
                   <w:noProof/>
                 </w:rPr>
-                <w:t>9</w:t>
+                <w:t>6</w:t>
               </w:r>
               <w:r>
                 <w:fldChar w:fldCharType="end"/>
@@ -6826,6 +6946,119 @@
     </w:lvl>
   </w:abstractNum>
   <w:abstractNum w:abstractNumId="1">
+    <w:nsid w:val="04846601"/>
+    <w:multiLevelType w:val="hybridMultilevel"/>
+    <w:tmpl w:val="E272B3BE"/>
+    <w:lvl w:ilvl="0" w:tplc="04070001">
+      <w:start w:val="1"/>
+      <w:numFmt w:val="bullet"/>
+      <w:lvlText w:val=""/>
+      <w:lvlJc w:val="left"/>
+      <w:pPr>
+        <w:ind w:left="720" w:hanging="360"/>
+      </w:pPr>
+      <w:rPr>
+        <w:rFonts w:ascii="Symbol" w:hAnsi="Symbol" w:hint="default"/>
+      </w:rPr>
+    </w:lvl>
+    <w:lvl w:ilvl="1" w:tplc="04070003" w:tentative="1">
+      <w:start w:val="1"/>
+      <w:numFmt w:val="bullet"/>
+      <w:lvlText w:val="o"/>
+      <w:lvlJc w:val="left"/>
+      <w:pPr>
+        <w:ind w:left="1440" w:hanging="360"/>
+      </w:pPr>
+      <w:rPr>
+        <w:rFonts w:ascii="Courier New" w:hAnsi="Courier New" w:cs="Courier New" w:hint="default"/>
+      </w:rPr>
+    </w:lvl>
+    <w:lvl w:ilvl="2" w:tplc="04070005" w:tentative="1">
+      <w:start w:val="1"/>
+      <w:numFmt w:val="bullet"/>
+      <w:lvlText w:val=""/>
+      <w:lvlJc w:val="left"/>
+      <w:pPr>
+        <w:ind w:left="2160" w:hanging="360"/>
+      </w:pPr>
+      <w:rPr>
+        <w:rFonts w:ascii="Wingdings" w:hAnsi="Wingdings" w:hint="default"/>
+      </w:rPr>
+    </w:lvl>
+    <w:lvl w:ilvl="3" w:tplc="04070001" w:tentative="1">
+      <w:start w:val="1"/>
+      <w:numFmt w:val="bullet"/>
+      <w:lvlText w:val=""/>
+      <w:lvlJc w:val="left"/>
+      <w:pPr>
+        <w:ind w:left="2880" w:hanging="360"/>
+      </w:pPr>
+      <w:rPr>
+        <w:rFonts w:ascii="Symbol" w:hAnsi="Symbol" w:hint="default"/>
+      </w:rPr>
+    </w:lvl>
+    <w:lvl w:ilvl="4" w:tplc="04070003" w:tentative="1">
+      <w:start w:val="1"/>
+      <w:numFmt w:val="bullet"/>
+      <w:lvlText w:val="o"/>
+      <w:lvlJc w:val="left"/>
+      <w:pPr>
+        <w:ind w:left="3600" w:hanging="360"/>
+      </w:pPr>
+      <w:rPr>
+        <w:rFonts w:ascii="Courier New" w:hAnsi="Courier New" w:cs="Courier New" w:hint="default"/>
+      </w:rPr>
+    </w:lvl>
+    <w:lvl w:ilvl="5" w:tplc="04070005" w:tentative="1">
+      <w:start w:val="1"/>
+      <w:numFmt w:val="bullet"/>
+      <w:lvlText w:val=""/>
+      <w:lvlJc w:val="left"/>
+      <w:pPr>
+        <w:ind w:left="4320" w:hanging="360"/>
+      </w:pPr>
+      <w:rPr>
+        <w:rFonts w:ascii="Wingdings" w:hAnsi="Wingdings" w:hint="default"/>
+      </w:rPr>
+    </w:lvl>
+    <w:lvl w:ilvl="6" w:tplc="04070001" w:tentative="1">
+      <w:start w:val="1"/>
+      <w:numFmt w:val="bullet"/>
+      <w:lvlText w:val=""/>
+      <w:lvlJc w:val="left"/>
+      <w:pPr>
+        <w:ind w:left="5040" w:hanging="360"/>
+      </w:pPr>
+      <w:rPr>
+        <w:rFonts w:ascii="Symbol" w:hAnsi="Symbol" w:hint="default"/>
+      </w:rPr>
+    </w:lvl>
+    <w:lvl w:ilvl="7" w:tplc="04070003" w:tentative="1">
+      <w:start w:val="1"/>
+      <w:numFmt w:val="bullet"/>
+      <w:lvlText w:val="o"/>
+      <w:lvlJc w:val="left"/>
+      <w:pPr>
+        <w:ind w:left="5760" w:hanging="360"/>
+      </w:pPr>
+      <w:rPr>
+        <w:rFonts w:ascii="Courier New" w:hAnsi="Courier New" w:cs="Courier New" w:hint="default"/>
+      </w:rPr>
+    </w:lvl>
+    <w:lvl w:ilvl="8" w:tplc="04070005" w:tentative="1">
+      <w:start w:val="1"/>
+      <w:numFmt w:val="bullet"/>
+      <w:lvlText w:val=""/>
+      <w:lvlJc w:val="left"/>
+      <w:pPr>
+        <w:ind w:left="6480" w:hanging="360"/>
+      </w:pPr>
+      <w:rPr>
+        <w:rFonts w:ascii="Wingdings" w:hAnsi="Wingdings" w:hint="default"/>
+      </w:rPr>
+    </w:lvl>
+  </w:abstractNum>
+  <w:abstractNum w:abstractNumId="2">
     <w:nsid w:val="09424EC1"/>
     <w:multiLevelType w:val="hybridMultilevel"/>
     <w:tmpl w:val="B4E4337E"/>
@@ -6938,7 +7171,7 @@
       </w:rPr>
     </w:lvl>
   </w:abstractNum>
-  <w:abstractNum w:abstractNumId="2">
+  <w:abstractNum w:abstractNumId="3">
     <w:nsid w:val="0FB54FD7"/>
     <w:multiLevelType w:val="hybridMultilevel"/>
     <w:tmpl w:val="52EA35F0"/>
@@ -7051,7 +7284,7 @@
       </w:rPr>
     </w:lvl>
   </w:abstractNum>
-  <w:abstractNum w:abstractNumId="3">
+  <w:abstractNum w:abstractNumId="4">
     <w:nsid w:val="1178548B"/>
     <w:multiLevelType w:val="hybridMultilevel"/>
     <w:tmpl w:val="8D9E8FC8"/>
@@ -7164,7 +7397,7 @@
       </w:rPr>
     </w:lvl>
   </w:abstractNum>
-  <w:abstractNum w:abstractNumId="4">
+  <w:abstractNum w:abstractNumId="5">
     <w:nsid w:val="1189605B"/>
     <w:multiLevelType w:val="hybridMultilevel"/>
     <w:tmpl w:val="B3F65FF8"/>
@@ -7277,7 +7510,120 @@
       </w:rPr>
     </w:lvl>
   </w:abstractNum>
-  <w:abstractNum w:abstractNumId="5">
+  <w:abstractNum w:abstractNumId="6">
+    <w:nsid w:val="13E8541D"/>
+    <w:multiLevelType w:val="hybridMultilevel"/>
+    <w:tmpl w:val="6C3245B8"/>
+    <w:lvl w:ilvl="0" w:tplc="04070001">
+      <w:start w:val="1"/>
+      <w:numFmt w:val="bullet"/>
+      <w:lvlText w:val=""/>
+      <w:lvlJc w:val="left"/>
+      <w:pPr>
+        <w:ind w:left="720" w:hanging="360"/>
+      </w:pPr>
+      <w:rPr>
+        <w:rFonts w:ascii="Symbol" w:hAnsi="Symbol" w:hint="default"/>
+      </w:rPr>
+    </w:lvl>
+    <w:lvl w:ilvl="1" w:tplc="04070003" w:tentative="1">
+      <w:start w:val="1"/>
+      <w:numFmt w:val="bullet"/>
+      <w:lvlText w:val="o"/>
+      <w:lvlJc w:val="left"/>
+      <w:pPr>
+        <w:ind w:left="1440" w:hanging="360"/>
+      </w:pPr>
+      <w:rPr>
+        <w:rFonts w:ascii="Courier New" w:hAnsi="Courier New" w:cs="Courier New" w:hint="default"/>
+      </w:rPr>
+    </w:lvl>
+    <w:lvl w:ilvl="2" w:tplc="04070005" w:tentative="1">
+      <w:start w:val="1"/>
+      <w:numFmt w:val="bullet"/>
+      <w:lvlText w:val=""/>
+      <w:lvlJc w:val="left"/>
+      <w:pPr>
+        <w:ind w:left="2160" w:hanging="360"/>
+      </w:pPr>
+      <w:rPr>
+        <w:rFonts w:ascii="Wingdings" w:hAnsi="Wingdings" w:hint="default"/>
+      </w:rPr>
+    </w:lvl>
+    <w:lvl w:ilvl="3" w:tplc="04070001" w:tentative="1">
+      <w:start w:val="1"/>
+      <w:numFmt w:val="bullet"/>
+      <w:lvlText w:val=""/>
+      <w:lvlJc w:val="left"/>
+      <w:pPr>
+        <w:ind w:left="2880" w:hanging="360"/>
+      </w:pPr>
+      <w:rPr>
+        <w:rFonts w:ascii="Symbol" w:hAnsi="Symbol" w:hint="default"/>
+      </w:rPr>
+    </w:lvl>
+    <w:lvl w:ilvl="4" w:tplc="04070003" w:tentative="1">
+      <w:start w:val="1"/>
+      <w:numFmt w:val="bullet"/>
+      <w:lvlText w:val="o"/>
+      <w:lvlJc w:val="left"/>
+      <w:pPr>
+        <w:ind w:left="3600" w:hanging="360"/>
+      </w:pPr>
+      <w:rPr>
+        <w:rFonts w:ascii="Courier New" w:hAnsi="Courier New" w:cs="Courier New" w:hint="default"/>
+      </w:rPr>
+    </w:lvl>
+    <w:lvl w:ilvl="5" w:tplc="04070005" w:tentative="1">
+      <w:start w:val="1"/>
+      <w:numFmt w:val="bullet"/>
+      <w:lvlText w:val=""/>
+      <w:lvlJc w:val="left"/>
+      <w:pPr>
+        <w:ind w:left="4320" w:hanging="360"/>
+      </w:pPr>
+      <w:rPr>
+        <w:rFonts w:ascii="Wingdings" w:hAnsi="Wingdings" w:hint="default"/>
+      </w:rPr>
+    </w:lvl>
+    <w:lvl w:ilvl="6" w:tplc="04070001" w:tentative="1">
+      <w:start w:val="1"/>
+      <w:numFmt w:val="bullet"/>
+      <w:lvlText w:val=""/>
+      <w:lvlJc w:val="left"/>
+      <w:pPr>
+        <w:ind w:left="5040" w:hanging="360"/>
+      </w:pPr>
+      <w:rPr>
+        <w:rFonts w:ascii="Symbol" w:hAnsi="Symbol" w:hint="default"/>
+      </w:rPr>
+    </w:lvl>
+    <w:lvl w:ilvl="7" w:tplc="04070003" w:tentative="1">
+      <w:start w:val="1"/>
+      <w:numFmt w:val="bullet"/>
+      <w:lvlText w:val="o"/>
+      <w:lvlJc w:val="left"/>
+      <w:pPr>
+        <w:ind w:left="5760" w:hanging="360"/>
+      </w:pPr>
+      <w:rPr>
+        <w:rFonts w:ascii="Courier New" w:hAnsi="Courier New" w:cs="Courier New" w:hint="default"/>
+      </w:rPr>
+    </w:lvl>
+    <w:lvl w:ilvl="8" w:tplc="04070005" w:tentative="1">
+      <w:start w:val="1"/>
+      <w:numFmt w:val="bullet"/>
+      <w:lvlText w:val=""/>
+      <w:lvlJc w:val="left"/>
+      <w:pPr>
+        <w:ind w:left="6480" w:hanging="360"/>
+      </w:pPr>
+      <w:rPr>
+        <w:rFonts w:ascii="Wingdings" w:hAnsi="Wingdings" w:hint="default"/>
+      </w:rPr>
+    </w:lvl>
+  </w:abstractNum>
+  <w:abstractNum w:abstractNumId="7">
     <w:nsid w:val="15C31472"/>
     <w:multiLevelType w:val="hybridMultilevel"/>
     <w:tmpl w:val="0E00941C"/>
@@ -7390,7 +7736,7 @@
       </w:rPr>
     </w:lvl>
   </w:abstractNum>
-  <w:abstractNum w:abstractNumId="6">
+  <w:abstractNum w:abstractNumId="8">
     <w:nsid w:val="1701248D"/>
     <w:multiLevelType w:val="hybridMultilevel"/>
     <w:tmpl w:val="C6A091E8"/>
@@ -7503,7 +7849,7 @@
       </w:rPr>
     </w:lvl>
   </w:abstractNum>
-  <w:abstractNum w:abstractNumId="7">
+  <w:abstractNum w:abstractNumId="9">
     <w:nsid w:val="17F66779"/>
     <w:multiLevelType w:val="hybridMultilevel"/>
     <w:tmpl w:val="CACA3AC6"/>
@@ -7616,7 +7962,7 @@
       </w:rPr>
     </w:lvl>
   </w:abstractNum>
-  <w:abstractNum w:abstractNumId="8">
+  <w:abstractNum w:abstractNumId="10">
     <w:nsid w:val="1D0E4FA6"/>
     <w:multiLevelType w:val="hybridMultilevel"/>
     <w:tmpl w:val="A1DC0FF0"/>
@@ -7729,7 +8075,7 @@
       </w:rPr>
     </w:lvl>
   </w:abstractNum>
-  <w:abstractNum w:abstractNumId="9">
+  <w:abstractNum w:abstractNumId="11">
     <w:nsid w:val="2BD250F9"/>
     <w:multiLevelType w:val="hybridMultilevel"/>
     <w:tmpl w:val="4448D098"/>
@@ -7842,7 +8188,7 @@
       </w:rPr>
     </w:lvl>
   </w:abstractNum>
-  <w:abstractNum w:abstractNumId="10">
+  <w:abstractNum w:abstractNumId="12">
     <w:nsid w:val="2CC539DC"/>
     <w:multiLevelType w:val="hybridMultilevel"/>
     <w:tmpl w:val="BFFC9E54"/>
@@ -7955,7 +8301,7 @@
       </w:rPr>
     </w:lvl>
   </w:abstractNum>
-  <w:abstractNum w:abstractNumId="11">
+  <w:abstractNum w:abstractNumId="13">
     <w:nsid w:val="2F9B0B38"/>
     <w:multiLevelType w:val="hybridMultilevel"/>
     <w:tmpl w:val="0D283776"/>
@@ -8068,7 +8414,7 @@
       </w:rPr>
     </w:lvl>
   </w:abstractNum>
-  <w:abstractNum w:abstractNumId="12">
+  <w:abstractNum w:abstractNumId="14">
     <w:nsid w:val="31D6182E"/>
     <w:multiLevelType w:val="hybridMultilevel"/>
     <w:tmpl w:val="1A569450"/>
@@ -8181,7 +8527,7 @@
       </w:rPr>
     </w:lvl>
   </w:abstractNum>
-  <w:abstractNum w:abstractNumId="13">
+  <w:abstractNum w:abstractNumId="15">
     <w:nsid w:val="36911F6F"/>
     <w:multiLevelType w:val="hybridMultilevel"/>
     <w:tmpl w:val="902687D6"/>
@@ -8294,7 +8640,7 @@
       </w:rPr>
     </w:lvl>
   </w:abstractNum>
-  <w:abstractNum w:abstractNumId="14">
+  <w:abstractNum w:abstractNumId="16">
     <w:nsid w:val="40BA5087"/>
     <w:multiLevelType w:val="hybridMultilevel"/>
     <w:tmpl w:val="020E3A9E"/>
@@ -8407,7 +8753,7 @@
       </w:rPr>
     </w:lvl>
   </w:abstractNum>
-  <w:abstractNum w:abstractNumId="15">
+  <w:abstractNum w:abstractNumId="17">
     <w:nsid w:val="432D5BDF"/>
     <w:multiLevelType w:val="hybridMultilevel"/>
     <w:tmpl w:val="88F6D1F6"/>
@@ -8520,7 +8866,7 @@
       </w:rPr>
     </w:lvl>
   </w:abstractNum>
-  <w:abstractNum w:abstractNumId="16">
+  <w:abstractNum w:abstractNumId="18">
     <w:nsid w:val="43A60B38"/>
     <w:multiLevelType w:val="hybridMultilevel"/>
     <w:tmpl w:val="171839B8"/>
@@ -8633,7 +8979,7 @@
       </w:rPr>
     </w:lvl>
   </w:abstractNum>
-  <w:abstractNum w:abstractNumId="17">
+  <w:abstractNum w:abstractNumId="19">
     <w:nsid w:val="465E3BF1"/>
     <w:multiLevelType w:val="multilevel"/>
     <w:tmpl w:val="E020D53A"/>
@@ -8754,7 +9100,7 @@
       </w:rPr>
     </w:lvl>
   </w:abstractNum>
-  <w:abstractNum w:abstractNumId="18">
+  <w:abstractNum w:abstractNumId="20">
     <w:nsid w:val="512E1DA8"/>
     <w:multiLevelType w:val="hybridMultilevel"/>
     <w:tmpl w:val="14C297D2"/>
@@ -8867,7 +9213,7 @@
       </w:rPr>
     </w:lvl>
   </w:abstractNum>
-  <w:abstractNum w:abstractNumId="19">
+  <w:abstractNum w:abstractNumId="21">
     <w:nsid w:val="542F654C"/>
     <w:multiLevelType w:val="multilevel"/>
     <w:tmpl w:val="BEDC7432"/>
@@ -8980,7 +9326,7 @@
       </w:rPr>
     </w:lvl>
   </w:abstractNum>
-  <w:abstractNum w:abstractNumId="20">
+  <w:abstractNum w:abstractNumId="22">
     <w:nsid w:val="56F70953"/>
     <w:multiLevelType w:val="hybridMultilevel"/>
     <w:tmpl w:val="6A4E9954"/>
@@ -9092,7 +9438,7 @@
       </w:rPr>
     </w:lvl>
   </w:abstractNum>
-  <w:abstractNum w:abstractNumId="21">
+  <w:abstractNum w:abstractNumId="23">
     <w:nsid w:val="5AD439E1"/>
     <w:multiLevelType w:val="hybridMultilevel"/>
     <w:tmpl w:val="387C7768"/>
@@ -9205,7 +9551,7 @@
       </w:rPr>
     </w:lvl>
   </w:abstractNum>
-  <w:abstractNum w:abstractNumId="22">
+  <w:abstractNum w:abstractNumId="24">
     <w:nsid w:val="5B5C1AA8"/>
     <w:multiLevelType w:val="hybridMultilevel"/>
     <w:tmpl w:val="887ED212"/>
@@ -9318,7 +9664,120 @@
       </w:rPr>
     </w:lvl>
   </w:abstractNum>
-  <w:abstractNum w:abstractNumId="23">
+  <w:abstractNum w:abstractNumId="25">
+    <w:nsid w:val="5C2C5F8F"/>
+    <w:multiLevelType w:val="hybridMultilevel"/>
+    <w:tmpl w:val="9782C628"/>
+    <w:lvl w:ilvl="0" w:tplc="04070001">
+      <w:start w:val="1"/>
+      <w:numFmt w:val="bullet"/>
+      <w:lvlText w:val=""/>
+      <w:lvlJc w:val="left"/>
+      <w:pPr>
+        <w:ind w:left="720" w:hanging="360"/>
+      </w:pPr>
+      <w:rPr>
+        <w:rFonts w:ascii="Symbol" w:hAnsi="Symbol" w:hint="default"/>
+      </w:rPr>
+    </w:lvl>
+    <w:lvl w:ilvl="1" w:tplc="04070003" w:tentative="1">
+      <w:start w:val="1"/>
+      <w:numFmt w:val="bullet"/>
+      <w:lvlText w:val="o"/>
+      <w:lvlJc w:val="left"/>
+      <w:pPr>
+        <w:ind w:left="1440" w:hanging="360"/>
+      </w:pPr>
+      <w:rPr>
+        <w:rFonts w:ascii="Courier New" w:hAnsi="Courier New" w:cs="Courier New" w:hint="default"/>
+      </w:rPr>
+    </w:lvl>
+    <w:lvl w:ilvl="2" w:tplc="04070005" w:tentative="1">
+      <w:start w:val="1"/>
+      <w:numFmt w:val="bullet"/>
+      <w:lvlText w:val=""/>
+      <w:lvlJc w:val="left"/>
+      <w:pPr>
+        <w:ind w:left="2160" w:hanging="360"/>
+      </w:pPr>
+      <w:rPr>
+        <w:rFonts w:ascii="Wingdings" w:hAnsi="Wingdings" w:hint="default"/>
+      </w:rPr>
+    </w:lvl>
+    <w:lvl w:ilvl="3" w:tplc="04070001" w:tentative="1">
+      <w:start w:val="1"/>
+      <w:numFmt w:val="bullet"/>
+      <w:lvlText w:val=""/>
+      <w:lvlJc w:val="left"/>
+      <w:pPr>
+        <w:ind w:left="2880" w:hanging="360"/>
+      </w:pPr>
+      <w:rPr>
+        <w:rFonts w:ascii="Symbol" w:hAnsi="Symbol" w:hint="default"/>
+      </w:rPr>
+    </w:lvl>
+    <w:lvl w:ilvl="4" w:tplc="04070003" w:tentative="1">
+      <w:start w:val="1"/>
+      <w:numFmt w:val="bullet"/>
+      <w:lvlText w:val="o"/>
+      <w:lvlJc w:val="left"/>
+      <w:pPr>
+        <w:ind w:left="3600" w:hanging="360"/>
+      </w:pPr>
+      <w:rPr>
+        <w:rFonts w:ascii="Courier New" w:hAnsi="Courier New" w:cs="Courier New" w:hint="default"/>
+      </w:rPr>
+    </w:lvl>
+    <w:lvl w:ilvl="5" w:tplc="04070005" w:tentative="1">
+      <w:start w:val="1"/>
+      <w:numFmt w:val="bullet"/>
+      <w:lvlText w:val=""/>
+      <w:lvlJc w:val="left"/>
+      <w:pPr>
+        <w:ind w:left="4320" w:hanging="360"/>
+      </w:pPr>
+      <w:rPr>
+        <w:rFonts w:ascii="Wingdings" w:hAnsi="Wingdings" w:hint="default"/>
+      </w:rPr>
+    </w:lvl>
+    <w:lvl w:ilvl="6" w:tplc="04070001" w:tentative="1">
+      <w:start w:val="1"/>
+      <w:numFmt w:val="bullet"/>
+      <w:lvlText w:val=""/>
+      <w:lvlJc w:val="left"/>
+      <w:pPr>
+        <w:ind w:left="5040" w:hanging="360"/>
+      </w:pPr>
+      <w:rPr>
+        <w:rFonts w:ascii="Symbol" w:hAnsi="Symbol" w:hint="default"/>
+      </w:rPr>
+    </w:lvl>
+    <w:lvl w:ilvl="7" w:tplc="04070003" w:tentative="1">
+      <w:start w:val="1"/>
+      <w:numFmt w:val="bullet"/>
+      <w:lvlText w:val="o"/>
+      <w:lvlJc w:val="left"/>
+      <w:pPr>
+        <w:ind w:left="5760" w:hanging="360"/>
+      </w:pPr>
+      <w:rPr>
+        <w:rFonts w:ascii="Courier New" w:hAnsi="Courier New" w:cs="Courier New" w:hint="default"/>
+      </w:rPr>
+    </w:lvl>
+    <w:lvl w:ilvl="8" w:tplc="04070005" w:tentative="1">
+      <w:start w:val="1"/>
+      <w:numFmt w:val="bullet"/>
+      <w:lvlText w:val=""/>
+      <w:lvlJc w:val="left"/>
+      <w:pPr>
+        <w:ind w:left="6480" w:hanging="360"/>
+      </w:pPr>
+      <w:rPr>
+        <w:rFonts w:ascii="Wingdings" w:hAnsi="Wingdings" w:hint="default"/>
+      </w:rPr>
+    </w:lvl>
+  </w:abstractNum>
+  <w:abstractNum w:abstractNumId="26">
     <w:nsid w:val="63341B56"/>
     <w:multiLevelType w:val="hybridMultilevel"/>
     <w:tmpl w:val="CC8CCCBE"/>
@@ -9431,7 +9890,121 @@
       </w:rPr>
     </w:lvl>
   </w:abstractNum>
-  <w:abstractNum w:abstractNumId="24">
+  <w:abstractNum w:abstractNumId="27">
+    <w:nsid w:val="6E76007A"/>
+    <w:multiLevelType w:val="hybridMultilevel"/>
+    <w:tmpl w:val="DCBCABDE"/>
+    <w:lvl w:ilvl="0" w:tplc="5EEE3D96">
+      <w:start w:val="1"/>
+      <w:numFmt w:val="bullet"/>
+      <w:lvlText w:val=""/>
+      <w:lvlJc w:val="left"/>
+      <w:pPr>
+        <w:ind w:left="720" w:hanging="360"/>
+      </w:pPr>
+      <w:rPr>
+        <w:rFonts w:ascii="Symbol" w:hAnsi="Symbol" w:hint="default"/>
+        <w:color w:val="auto"/>
+      </w:rPr>
+    </w:lvl>
+    <w:lvl w:ilvl="1" w:tplc="04070003" w:tentative="1">
+      <w:start w:val="1"/>
+      <w:numFmt w:val="bullet"/>
+      <w:lvlText w:val="o"/>
+      <w:lvlJc w:val="left"/>
+      <w:pPr>
+        <w:ind w:left="1440" w:hanging="360"/>
+      </w:pPr>
+      <w:rPr>
+        <w:rFonts w:ascii="Courier New" w:hAnsi="Courier New" w:cs="Courier New" w:hint="default"/>
+      </w:rPr>
+    </w:lvl>
+    <w:lvl w:ilvl="2" w:tplc="04070005" w:tentative="1">
+      <w:start w:val="1"/>
+      <w:numFmt w:val="bullet"/>
+      <w:lvlText w:val=""/>
+      <w:lvlJc w:val="left"/>
+      <w:pPr>
+        <w:ind w:left="2160" w:hanging="360"/>
+      </w:pPr>
+      <w:rPr>
+        <w:rFonts w:ascii="Wingdings" w:hAnsi="Wingdings" w:hint="default"/>
+      </w:rPr>
+    </w:lvl>
+    <w:lvl w:ilvl="3" w:tplc="04070001" w:tentative="1">
+      <w:start w:val="1"/>
+      <w:numFmt w:val="bullet"/>
+      <w:lvlText w:val=""/>
+      <w:lvlJc w:val="left"/>
+      <w:pPr>
+        <w:ind w:left="2880" w:hanging="360"/>
+      </w:pPr>
+      <w:rPr>
+        <w:rFonts w:ascii="Symbol" w:hAnsi="Symbol" w:hint="default"/>
+      </w:rPr>
+    </w:lvl>
+    <w:lvl w:ilvl="4" w:tplc="04070003" w:tentative="1">
+      <w:start w:val="1"/>
+      <w:numFmt w:val="bullet"/>
+      <w:lvlText w:val="o"/>
+      <w:lvlJc w:val="left"/>
+      <w:pPr>
+        <w:ind w:left="3600" w:hanging="360"/>
+      </w:pPr>
+      <w:rPr>
+        <w:rFonts w:ascii="Courier New" w:hAnsi="Courier New" w:cs="Courier New" w:hint="default"/>
+      </w:rPr>
+    </w:lvl>
+    <w:lvl w:ilvl="5" w:tplc="04070005" w:tentative="1">
+      <w:start w:val="1"/>
+      <w:numFmt w:val="bullet"/>
+      <w:lvlText w:val=""/>
+      <w:lvlJc w:val="left"/>
+      <w:pPr>
+        <w:ind w:left="4320" w:hanging="360"/>
+      </w:pPr>
+      <w:rPr>
+        <w:rFonts w:ascii="Wingdings" w:hAnsi="Wingdings" w:hint="default"/>
+      </w:rPr>
+    </w:lvl>
+    <w:lvl w:ilvl="6" w:tplc="04070001" w:tentative="1">
+      <w:start w:val="1"/>
+      <w:numFmt w:val="bullet"/>
+      <w:lvlText w:val=""/>
+      <w:lvlJc w:val="left"/>
+      <w:pPr>
+        <w:ind w:left="5040" w:hanging="360"/>
+      </w:pPr>
+      <w:rPr>
+        <w:rFonts w:ascii="Symbol" w:hAnsi="Symbol" w:hint="default"/>
+      </w:rPr>
+    </w:lvl>
+    <w:lvl w:ilvl="7" w:tplc="04070003" w:tentative="1">
+      <w:start w:val="1"/>
+      <w:numFmt w:val="bullet"/>
+      <w:lvlText w:val="o"/>
+      <w:lvlJc w:val="left"/>
+      <w:pPr>
+        <w:ind w:left="5760" w:hanging="360"/>
+      </w:pPr>
+      <w:rPr>
+        <w:rFonts w:ascii="Courier New" w:hAnsi="Courier New" w:cs="Courier New" w:hint="default"/>
+      </w:rPr>
+    </w:lvl>
+    <w:lvl w:ilvl="8" w:tplc="04070005" w:tentative="1">
+      <w:start w:val="1"/>
+      <w:numFmt w:val="bullet"/>
+      <w:lvlText w:val=""/>
+      <w:lvlJc w:val="left"/>
+      <w:pPr>
+        <w:ind w:left="6480" w:hanging="360"/>
+      </w:pPr>
+      <w:rPr>
+        <w:rFonts w:ascii="Wingdings" w:hAnsi="Wingdings" w:hint="default"/>
+      </w:rPr>
+    </w:lvl>
+  </w:abstractNum>
+  <w:abstractNum w:abstractNumId="28">
     <w:nsid w:val="6FD933D4"/>
     <w:multiLevelType w:val="hybridMultilevel"/>
     <w:tmpl w:val="F5DA6E08"/>
@@ -9544,7 +10117,7 @@
       </w:rPr>
     </w:lvl>
   </w:abstractNum>
-  <w:abstractNum w:abstractNumId="25">
+  <w:abstractNum w:abstractNumId="29">
     <w:nsid w:val="6FFF5483"/>
     <w:multiLevelType w:val="hybridMultilevel"/>
     <w:tmpl w:val="C48CA748"/>
@@ -9657,7 +10230,121 @@
       </w:rPr>
     </w:lvl>
   </w:abstractNum>
-  <w:abstractNum w:abstractNumId="26">
+  <w:abstractNum w:abstractNumId="30">
+    <w:nsid w:val="72AC015E"/>
+    <w:multiLevelType w:val="hybridMultilevel"/>
+    <w:tmpl w:val="9FC6EEF8"/>
+    <w:lvl w:ilvl="0" w:tplc="5EEE3D96">
+      <w:start w:val="1"/>
+      <w:numFmt w:val="bullet"/>
+      <w:lvlText w:val=""/>
+      <w:lvlJc w:val="left"/>
+      <w:pPr>
+        <w:ind w:left="720" w:hanging="360"/>
+      </w:pPr>
+      <w:rPr>
+        <w:rFonts w:ascii="Symbol" w:hAnsi="Symbol" w:hint="default"/>
+        <w:color w:val="auto"/>
+      </w:rPr>
+    </w:lvl>
+    <w:lvl w:ilvl="1" w:tplc="04070003" w:tentative="1">
+      <w:start w:val="1"/>
+      <w:numFmt w:val="bullet"/>
+      <w:lvlText w:val="o"/>
+      <w:lvlJc w:val="left"/>
+      <w:pPr>
+        <w:ind w:left="1440" w:hanging="360"/>
+      </w:pPr>
+      <w:rPr>
+        <w:rFonts w:ascii="Courier New" w:hAnsi="Courier New" w:cs="Courier New" w:hint="default"/>
+      </w:rPr>
+    </w:lvl>
+    <w:lvl w:ilvl="2" w:tplc="04070005" w:tentative="1">
+      <w:start w:val="1"/>
+      <w:numFmt w:val="bullet"/>
+      <w:lvlText w:val=""/>
+      <w:lvlJc w:val="left"/>
+      <w:pPr>
+        <w:ind w:left="2160" w:hanging="360"/>
+      </w:pPr>
+      <w:rPr>
+        <w:rFonts w:ascii="Wingdings" w:hAnsi="Wingdings" w:hint="default"/>
+      </w:rPr>
+    </w:lvl>
+    <w:lvl w:ilvl="3" w:tplc="04070001" w:tentative="1">
+      <w:start w:val="1"/>
+      <w:numFmt w:val="bullet"/>
+      <w:lvlText w:val=""/>
+      <w:lvlJc w:val="left"/>
+      <w:pPr>
+        <w:ind w:left="2880" w:hanging="360"/>
+      </w:pPr>
+      <w:rPr>
+        <w:rFonts w:ascii="Symbol" w:hAnsi="Symbol" w:hint="default"/>
+      </w:rPr>
+    </w:lvl>
+    <w:lvl w:ilvl="4" w:tplc="04070003" w:tentative="1">
+      <w:start w:val="1"/>
+      <w:numFmt w:val="bullet"/>
+      <w:lvlText w:val="o"/>
+      <w:lvlJc w:val="left"/>
+      <w:pPr>
+        <w:ind w:left="3600" w:hanging="360"/>
+      </w:pPr>
+      <w:rPr>
+        <w:rFonts w:ascii="Courier New" w:hAnsi="Courier New" w:cs="Courier New" w:hint="default"/>
+      </w:rPr>
+    </w:lvl>
+    <w:lvl w:ilvl="5" w:tplc="04070005" w:tentative="1">
+      <w:start w:val="1"/>
+      <w:numFmt w:val="bullet"/>
+      <w:lvlText w:val=""/>
+      <w:lvlJc w:val="left"/>
+      <w:pPr>
+        <w:ind w:left="4320" w:hanging="360"/>
+      </w:pPr>
+      <w:rPr>
+        <w:rFonts w:ascii="Wingdings" w:hAnsi="Wingdings" w:hint="default"/>
+      </w:rPr>
+    </w:lvl>
+    <w:lvl w:ilvl="6" w:tplc="04070001" w:tentative="1">
+      <w:start w:val="1"/>
+      <w:numFmt w:val="bullet"/>
+      <w:lvlText w:val=""/>
+      <w:lvlJc w:val="left"/>
+      <w:pPr>
+        <w:ind w:left="5040" w:hanging="360"/>
+      </w:pPr>
+      <w:rPr>
+        <w:rFonts w:ascii="Symbol" w:hAnsi="Symbol" w:hint="default"/>
+      </w:rPr>
+    </w:lvl>
+    <w:lvl w:ilvl="7" w:tplc="04070003" w:tentative="1">
+      <w:start w:val="1"/>
+      <w:numFmt w:val="bullet"/>
+      <w:lvlText w:val="o"/>
+      <w:lvlJc w:val="left"/>
+      <w:pPr>
+        <w:ind w:left="5760" w:hanging="360"/>
+      </w:pPr>
+      <w:rPr>
+        <w:rFonts w:ascii="Courier New" w:hAnsi="Courier New" w:cs="Courier New" w:hint="default"/>
+      </w:rPr>
+    </w:lvl>
+    <w:lvl w:ilvl="8" w:tplc="04070005" w:tentative="1">
+      <w:start w:val="1"/>
+      <w:numFmt w:val="bullet"/>
+      <w:lvlText w:val=""/>
+      <w:lvlJc w:val="left"/>
+      <w:pPr>
+        <w:ind w:left="6480" w:hanging="360"/>
+      </w:pPr>
+      <w:rPr>
+        <w:rFonts w:ascii="Wingdings" w:hAnsi="Wingdings" w:hint="default"/>
+      </w:rPr>
+    </w:lvl>
+  </w:abstractNum>
+  <w:abstractNum w:abstractNumId="31">
     <w:nsid w:val="755A5E37"/>
     <w:multiLevelType w:val="multilevel"/>
     <w:tmpl w:val="7576AEFA"/>
@@ -9806,7 +10493,7 @@
       </w:rPr>
     </w:lvl>
   </w:abstractNum>
-  <w:abstractNum w:abstractNumId="27">
+  <w:abstractNum w:abstractNumId="32">
     <w:nsid w:val="75825026"/>
     <w:multiLevelType w:val="hybridMultilevel"/>
     <w:tmpl w:val="153A94B2"/>
@@ -9919,7 +10606,7 @@
       </w:rPr>
     </w:lvl>
   </w:abstractNum>
-  <w:abstractNum w:abstractNumId="28">
+  <w:abstractNum w:abstractNumId="33">
     <w:nsid w:val="793830A3"/>
     <w:multiLevelType w:val="hybridMultilevel"/>
     <w:tmpl w:val="1F767544"/>
@@ -10032,7 +10719,7 @@
       </w:rPr>
     </w:lvl>
   </w:abstractNum>
-  <w:abstractNum w:abstractNumId="29">
+  <w:abstractNum w:abstractNumId="34">
     <w:nsid w:val="7C5E63E4"/>
     <w:multiLevelType w:val="hybridMultilevel"/>
     <w:tmpl w:val="CF8A7346"/>
@@ -10145,7 +10832,7 @@
       </w:rPr>
     </w:lvl>
   </w:abstractNum>
-  <w:abstractNum w:abstractNumId="30">
+  <w:abstractNum w:abstractNumId="35">
     <w:nsid w:val="7E55505D"/>
     <w:multiLevelType w:val="hybridMultilevel"/>
     <w:tmpl w:val="95D0EC20"/>
@@ -10259,97 +10946,112 @@
     </w:lvl>
   </w:abstractNum>
   <w:num w:numId="1">
-    <w:abstractNumId w:val="17"/>
+    <w:abstractNumId w:val="19"/>
   </w:num>
   <w:num w:numId="2">
-    <w:abstractNumId w:val="2"/>
+    <w:abstractNumId w:val="3"/>
   </w:num>
   <w:num w:numId="3">
-    <w:abstractNumId w:val="24"/>
+    <w:abstractNumId w:val="28"/>
   </w:num>
   <w:num w:numId="4">
     <w:abstractNumId w:val="0"/>
   </w:num>
   <w:num w:numId="5">
-    <w:abstractNumId w:val="28"/>
+    <w:abstractNumId w:val="33"/>
   </w:num>
   <w:num w:numId="6">
+    <w:abstractNumId w:val="24"/>
+  </w:num>
+  <w:num w:numId="7">
+    <w:abstractNumId w:val="16"/>
+  </w:num>
+  <w:num w:numId="8">
+    <w:abstractNumId w:val="34"/>
+  </w:num>
+  <w:num w:numId="9">
+    <w:abstractNumId w:val="7"/>
+  </w:num>
+  <w:num w:numId="10">
+    <w:abstractNumId w:val="20"/>
+  </w:num>
+  <w:num w:numId="11">
+    <w:abstractNumId w:val="11"/>
+  </w:num>
+  <w:num w:numId="12">
     <w:abstractNumId w:val="22"/>
   </w:num>
-  <w:num w:numId="7">
+  <w:num w:numId="13">
+    <w:abstractNumId w:val="15"/>
+  </w:num>
+  <w:num w:numId="14">
+    <w:abstractNumId w:val="26"/>
+  </w:num>
+  <w:num w:numId="15">
+    <w:abstractNumId w:val="23"/>
+  </w:num>
+  <w:num w:numId="16">
+    <w:abstractNumId w:val="31"/>
+  </w:num>
+  <w:num w:numId="17">
+    <w:abstractNumId w:val="21"/>
+  </w:num>
+  <w:num w:numId="18">
+    <w:abstractNumId w:val="2"/>
+  </w:num>
+  <w:num w:numId="19">
+    <w:abstractNumId w:val="8"/>
+  </w:num>
+  <w:num w:numId="20">
+    <w:abstractNumId w:val="18"/>
+  </w:num>
+  <w:num w:numId="21">
+    <w:abstractNumId w:val="10"/>
+  </w:num>
+  <w:num w:numId="22">
+    <w:abstractNumId w:val="32"/>
+  </w:num>
+  <w:num w:numId="23">
+    <w:abstractNumId w:val="35"/>
+  </w:num>
+  <w:num w:numId="24">
+    <w:abstractNumId w:val="12"/>
+  </w:num>
+  <w:num w:numId="25">
+    <w:abstractNumId w:val="29"/>
+  </w:num>
+  <w:num w:numId="26">
+    <w:abstractNumId w:val="17"/>
+  </w:num>
+  <w:num w:numId="27">
+    <w:abstractNumId w:val="5"/>
+  </w:num>
+  <w:num w:numId="28">
     <w:abstractNumId w:val="14"/>
   </w:num>
-  <w:num w:numId="8">
-    <w:abstractNumId w:val="29"/>
+  <w:num w:numId="29">
+    <w:abstractNumId w:val="4"/>
   </w:num>
-  <w:num w:numId="9">
-    <w:abstractNumId w:val="5"/>
-  </w:num>
-  <w:num w:numId="10">
-    <w:abstractNumId w:val="18"/>
-  </w:num>
-  <w:num w:numId="11">
+  <w:num w:numId="30">
     <w:abstractNumId w:val="9"/>
   </w:num>
-  <w:num w:numId="12">
-    <w:abstractNumId w:val="20"/>
-  </w:num>
-  <w:num w:numId="13">
+  <w:num w:numId="31">
     <w:abstractNumId w:val="13"/>
   </w:num>
-  <w:num w:numId="14">
-    <w:abstractNumId w:val="23"/>
-  </w:num>
-  <w:num w:numId="15">
-    <w:abstractNumId w:val="21"/>
-  </w:num>
-  <w:num w:numId="16">
-    <w:abstractNumId w:val="26"/>
-  </w:num>
-  <w:num w:numId="17">
-    <w:abstractNumId w:val="19"/>
-  </w:num>
-  <w:num w:numId="18">
+  <w:num w:numId="32">
     <w:abstractNumId w:val="1"/>
   </w:num>
-  <w:num w:numId="19">
+  <w:num w:numId="33">
+    <w:abstractNumId w:val="25"/>
+  </w:num>
+  <w:num w:numId="34">
     <w:abstractNumId w:val="6"/>
   </w:num>
-  <w:num w:numId="20">
-    <w:abstractNumId w:val="16"/>
-  </w:num>
-  <w:num w:numId="21">
-    <w:abstractNumId w:val="8"/>
-  </w:num>
-  <w:num w:numId="22">
-    <w:abstractNumId w:val="27"/>
-  </w:num>
-  <w:num w:numId="23">
+  <w:num w:numId="35">
     <w:abstractNumId w:val="30"/>
   </w:num>
-  <w:num w:numId="24">
-    <w:abstractNumId w:val="10"/>
-  </w:num>
-  <w:num w:numId="25">
-    <w:abstractNumId w:val="25"/>
-  </w:num>
-  <w:num w:numId="26">
-    <w:abstractNumId w:val="15"/>
-  </w:num>
-  <w:num w:numId="27">
-    <w:abstractNumId w:val="4"/>
-  </w:num>
-  <w:num w:numId="28">
-    <w:abstractNumId w:val="12"/>
-  </w:num>
-  <w:num w:numId="29">
-    <w:abstractNumId w:val="3"/>
-  </w:num>
-  <w:num w:numId="30">
-    <w:abstractNumId w:val="7"/>
-  </w:num>
-  <w:num w:numId="31">
-    <w:abstractNumId w:val="11"/>
+  <w:num w:numId="36">
+    <w:abstractNumId w:val="27"/>
   </w:num>
 </w:numbering>
 </file>
@@ -12885,7 +13587,7 @@
 </file>
 
 <file path=customXml/itemProps2.xml><?xml version="1.0" encoding="utf-8"?>
-<ds:datastoreItem xmlns:ds="http://schemas.openxmlformats.org/officeDocument/2006/customXml" ds:itemID="{49939542-E96D-49BA-92CD-4AD19E0886C0}">
+<ds:datastoreItem xmlns:ds="http://schemas.openxmlformats.org/officeDocument/2006/customXml" ds:itemID="{30CB8B10-9314-4053-8C5D-93755C2D817B}">
   <ds:schemaRefs>
     <ds:schemaRef ds:uri="http://schemas.openxmlformats.org/officeDocument/2006/bibliography"/>
   </ds:schemaRefs>

</xml_diff>

<commit_message>
Präsentation hinzugefügt und Änderung in Pflichtenheft
</commit_message>
<xml_diff>
--- a/Artefakte/Pflichtenheft.docx
+++ b/Artefakte/Pflichtenheft.docx
@@ -3994,8 +3994,6 @@
         </w:rPr>
         <w:t>Datensätze lesen</w:t>
       </w:r>
-      <w:bookmarkStart w:id="13" w:name="_GoBack"/>
-      <w:bookmarkEnd w:id="13"/>
     </w:p>
     <w:p>
       <w:pPr>
@@ -5319,7 +5317,7 @@
       <w:pPr>
         <w:pStyle w:val="IntensivesZitat"/>
       </w:pPr>
-      <w:bookmarkStart w:id="14" w:name="_Toc11748097"/>
+      <w:bookmarkStart w:id="13" w:name="_Toc11748097"/>
       <w:r>
         <w:t>4</w:t>
       </w:r>
@@ -5329,7 +5327,7 @@
       <w:r>
         <w:t>Nichtfunktionale Anforderungen</w:t>
       </w:r>
-      <w:bookmarkEnd w:id="14"/>
+      <w:bookmarkEnd w:id="13"/>
     </w:p>
     <w:p>
       <w:pPr>
@@ -5473,11 +5471,11 @@
       <w:pPr>
         <w:pStyle w:val="IntensivesZitat"/>
       </w:pPr>
-      <w:bookmarkStart w:id="15" w:name="_Toc11748098"/>
+      <w:bookmarkStart w:id="14" w:name="_Toc11748098"/>
       <w:r>
         <w:t>4.3 Nice to Have</w:t>
       </w:r>
-      <w:bookmarkEnd w:id="15"/>
+      <w:bookmarkEnd w:id="14"/>
     </w:p>
     <w:p>
       <w:pPr>
@@ -5552,7 +5550,7 @@
       <w:pPr>
         <w:pStyle w:val="Titel"/>
       </w:pPr>
-      <w:bookmarkStart w:id="16" w:name="_Toc11748099"/>
+      <w:bookmarkStart w:id="15" w:name="_Toc11748099"/>
       <w:r>
         <w:lastRenderedPageBreak/>
         <w:t>5</w:t>
@@ -5560,7 +5558,7 @@
       <w:r>
         <w:t xml:space="preserve"> Benutzeroberfläche</w:t>
       </w:r>
-      <w:bookmarkEnd w:id="16"/>
+      <w:bookmarkEnd w:id="15"/>
     </w:p>
     <w:p>
       <w:pPr>
@@ -5630,14 +5628,27 @@
       <w:r>
         <w:t xml:space="preserve">Abbildung </w:t>
       </w:r>
-      <w:fldSimple w:instr=" SEQ Abbildung \* ARABIC ">
-        <w:r>
-          <w:rPr>
-            <w:noProof/>
-          </w:rPr>
-          <w:t>1</w:t>
-        </w:r>
-      </w:fldSimple>
+      <w:r>
+        <w:fldChar w:fldCharType="begin"/>
+      </w:r>
+      <w:r>
+        <w:instrText xml:space="preserve"> SEQ Abbildung \* ARABIC </w:instrText>
+      </w:r>
+      <w:r>
+        <w:fldChar w:fldCharType="separate"/>
+      </w:r>
+      <w:r>
+        <w:rPr>
+          <w:noProof/>
+        </w:rPr>
+        <w:t>1</w:t>
+      </w:r>
+      <w:r>
+        <w:rPr>
+          <w:noProof/>
+        </w:rPr>
+        <w:fldChar w:fldCharType="end"/>
+      </w:r>
       <w:r>
         <w:t>: Login-Fenster kommentiert</w:t>
       </w:r>
@@ -5722,14 +5733,27 @@
       <w:r>
         <w:t xml:space="preserve">Abbildung </w:t>
       </w:r>
-      <w:fldSimple w:instr=" SEQ Abbildung \* ARABIC ">
-        <w:r>
-          <w:rPr>
-            <w:noProof/>
-          </w:rPr>
-          <w:t>2</w:t>
-        </w:r>
-      </w:fldSimple>
+      <w:r>
+        <w:fldChar w:fldCharType="begin"/>
+      </w:r>
+      <w:r>
+        <w:instrText xml:space="preserve"> SEQ Abbildung \* ARABIC </w:instrText>
+      </w:r>
+      <w:r>
+        <w:fldChar w:fldCharType="separate"/>
+      </w:r>
+      <w:r>
+        <w:rPr>
+          <w:noProof/>
+        </w:rPr>
+        <w:t>2</w:t>
+      </w:r>
+      <w:r>
+        <w:rPr>
+          <w:noProof/>
+        </w:rPr>
+        <w:fldChar w:fldCharType="end"/>
+      </w:r>
       <w:r>
         <w:t>: Hauptfenster-SoftBed kommentiert</w:t>
       </w:r>
@@ -5804,14 +5828,27 @@
       <w:r>
         <w:t xml:space="preserve">Abbildung </w:t>
       </w:r>
-      <w:fldSimple w:instr=" SEQ Abbildung \* ARABIC ">
-        <w:r>
-          <w:rPr>
-            <w:noProof/>
-          </w:rPr>
-          <w:t>3</w:t>
-        </w:r>
-      </w:fldSimple>
+      <w:r>
+        <w:fldChar w:fldCharType="begin"/>
+      </w:r>
+      <w:r>
+        <w:instrText xml:space="preserve"> SEQ Abbildung \* ARABIC </w:instrText>
+      </w:r>
+      <w:r>
+        <w:fldChar w:fldCharType="separate"/>
+      </w:r>
+      <w:r>
+        <w:rPr>
+          <w:noProof/>
+        </w:rPr>
+        <w:t>3</w:t>
+      </w:r>
+      <w:r>
+        <w:rPr>
+          <w:noProof/>
+        </w:rPr>
+        <w:fldChar w:fldCharType="end"/>
+      </w:r>
       <w:r>
         <w:t>: Patientenverwaltung kommentiert</w:t>
       </w:r>
@@ -5890,14 +5927,27 @@
       <w:r>
         <w:t xml:space="preserve">Abbildung </w:t>
       </w:r>
-      <w:fldSimple w:instr=" SEQ Abbildung \* ARABIC ">
-        <w:r>
-          <w:rPr>
-            <w:noProof/>
-          </w:rPr>
-          <w:t>4</w:t>
-        </w:r>
-      </w:fldSimple>
+      <w:r>
+        <w:fldChar w:fldCharType="begin"/>
+      </w:r>
+      <w:r>
+        <w:instrText xml:space="preserve"> SEQ Abbildung \* ARABIC </w:instrText>
+      </w:r>
+      <w:r>
+        <w:fldChar w:fldCharType="separate"/>
+      </w:r>
+      <w:r>
+        <w:rPr>
+          <w:noProof/>
+        </w:rPr>
+        <w:t>4</w:t>
+      </w:r>
+      <w:r>
+        <w:rPr>
+          <w:noProof/>
+        </w:rPr>
+        <w:fldChar w:fldCharType="end"/>
+      </w:r>
       <w:r>
         <w:t>: zweimaliger Dialog nach Bestätigung des Transfers</w:t>
       </w:r>
@@ -5943,14 +5993,27 @@
       <w:r>
         <w:t xml:space="preserve">Abbildung </w:t>
       </w:r>
-      <w:fldSimple w:instr=" SEQ Abbildung \* ARABIC ">
-        <w:r>
-          <w:rPr>
-            <w:noProof/>
-          </w:rPr>
-          <w:t>5</w:t>
-        </w:r>
-      </w:fldSimple>
+      <w:r>
+        <w:fldChar w:fldCharType="begin"/>
+      </w:r>
+      <w:r>
+        <w:instrText xml:space="preserve"> SEQ Abbildung \* ARABIC </w:instrText>
+      </w:r>
+      <w:r>
+        <w:fldChar w:fldCharType="separate"/>
+      </w:r>
+      <w:r>
+        <w:rPr>
+          <w:noProof/>
+        </w:rPr>
+        <w:t>5</w:t>
+      </w:r>
+      <w:r>
+        <w:rPr>
+          <w:noProof/>
+        </w:rPr>
+        <w:fldChar w:fldCharType="end"/>
+      </w:r>
       <w:r>
         <w:t>: Dialog zur Warnung vor Überbelegung des KHs</w:t>
       </w:r>
@@ -5978,14 +6041,27 @@
       <w:r>
         <w:t xml:space="preserve">Abbildung </w:t>
       </w:r>
-      <w:fldSimple w:instr=" SEQ Abbildung \* ARABIC ">
-        <w:r>
-          <w:rPr>
-            <w:noProof/>
-          </w:rPr>
-          <w:t>6</w:t>
-        </w:r>
-      </w:fldSimple>
+      <w:r>
+        <w:fldChar w:fldCharType="begin"/>
+      </w:r>
+      <w:r>
+        <w:instrText xml:space="preserve"> SEQ Abbildung \* ARABIC </w:instrText>
+      </w:r>
+      <w:r>
+        <w:fldChar w:fldCharType="separate"/>
+      </w:r>
+      <w:r>
+        <w:rPr>
+          <w:noProof/>
+        </w:rPr>
+        <w:t>6</w:t>
+      </w:r>
+      <w:r>
+        <w:rPr>
+          <w:noProof/>
+        </w:rPr>
+        <w:fldChar w:fldCharType="end"/>
+      </w:r>
       <w:r>
         <w:t>: Dialog zur Warnung vor Überbelegung</w:t>
       </w:r>
@@ -6061,14 +6137,27 @@
       <w:r>
         <w:t xml:space="preserve">Abbildung </w:t>
       </w:r>
-      <w:fldSimple w:instr=" SEQ Abbildung \* ARABIC ">
-        <w:r>
-          <w:rPr>
-            <w:noProof/>
-          </w:rPr>
-          <w:t>7</w:t>
-        </w:r>
-      </w:fldSimple>
+      <w:r>
+        <w:fldChar w:fldCharType="begin"/>
+      </w:r>
+      <w:r>
+        <w:instrText xml:space="preserve"> SEQ Abbildung \* ARABIC </w:instrText>
+      </w:r>
+      <w:r>
+        <w:fldChar w:fldCharType="separate"/>
+      </w:r>
+      <w:r>
+        <w:rPr>
+          <w:noProof/>
+        </w:rPr>
+        <w:t>7</w:t>
+      </w:r>
+      <w:r>
+        <w:rPr>
+          <w:noProof/>
+        </w:rPr>
+        <w:fldChar w:fldCharType="end"/>
+      </w:r>
       <w:r>
         <w:t>: zweimaliger Dialog zum Bestätigen einer Entlassung</w:t>
       </w:r>
@@ -6140,14 +6229,27 @@
       <w:r>
         <w:t xml:space="preserve">Abbildung </w:t>
       </w:r>
-      <w:fldSimple w:instr=" SEQ Abbildung \* ARABIC ">
-        <w:r>
-          <w:rPr>
-            <w:noProof/>
-          </w:rPr>
-          <w:t>8</w:t>
-        </w:r>
-      </w:fldSimple>
+      <w:r>
+        <w:fldChar w:fldCharType="begin"/>
+      </w:r>
+      <w:r>
+        <w:instrText xml:space="preserve"> SEQ Abbildung \* ARABIC </w:instrText>
+      </w:r>
+      <w:r>
+        <w:fldChar w:fldCharType="separate"/>
+      </w:r>
+      <w:r>
+        <w:rPr>
+          <w:noProof/>
+        </w:rPr>
+        <w:t>8</w:t>
+      </w:r>
+      <w:r>
+        <w:rPr>
+          <w:noProof/>
+        </w:rPr>
+        <w:fldChar w:fldCharType="end"/>
+      </w:r>
       <w:r>
         <w:t>: Warnung, wenn Kind (laut Geburtsdatum) nicht auf Pädiatrie gelegt werden soll</w:t>
       </w:r>
@@ -6220,14 +6322,27 @@
       <w:r>
         <w:t xml:space="preserve">Abbildung </w:t>
       </w:r>
-      <w:fldSimple w:instr=" SEQ Abbildung \* ARABIC ">
-        <w:r>
-          <w:rPr>
-            <w:noProof/>
-          </w:rPr>
-          <w:t>9</w:t>
-        </w:r>
-      </w:fldSimple>
+      <w:r>
+        <w:fldChar w:fldCharType="begin"/>
+      </w:r>
+      <w:r>
+        <w:instrText xml:space="preserve"> SEQ Abbildung \* ARABIC </w:instrText>
+      </w:r>
+      <w:r>
+        <w:fldChar w:fldCharType="separate"/>
+      </w:r>
+      <w:r>
+        <w:rPr>
+          <w:noProof/>
+        </w:rPr>
+        <w:t>9</w:t>
+      </w:r>
+      <w:r>
+        <w:rPr>
+          <w:noProof/>
+        </w:rPr>
+        <w:fldChar w:fldCharType="end"/>
+      </w:r>
       <w:r>
         <w:t>: zweimaliger Dialog bei Patientenaufnahme</w:t>
       </w:r>
@@ -6300,14 +6415,27 @@
       <w:r>
         <w:t xml:space="preserve">Abbildung </w:t>
       </w:r>
-      <w:fldSimple w:instr=" SEQ Abbildung \* ARABIC ">
-        <w:r>
-          <w:rPr>
-            <w:noProof/>
-          </w:rPr>
-          <w:t>10</w:t>
-        </w:r>
-      </w:fldSimple>
+      <w:r>
+        <w:fldChar w:fldCharType="begin"/>
+      </w:r>
+      <w:r>
+        <w:instrText xml:space="preserve"> SEQ Abbildung \* ARABIC </w:instrText>
+      </w:r>
+      <w:r>
+        <w:fldChar w:fldCharType="separate"/>
+      </w:r>
+      <w:r>
+        <w:rPr>
+          <w:noProof/>
+        </w:rPr>
+        <w:t>10</w:t>
+      </w:r>
+      <w:r>
+        <w:rPr>
+          <w:noProof/>
+        </w:rPr>
+        <w:fldChar w:fldCharType="end"/>
+      </w:r>
       <w:r>
         <w:t>: Warnung, wenn User versucht Erwachsenen in Pädiatrie zu legen</w:t>
       </w:r>
@@ -6387,14 +6515,27 @@
       <w:r>
         <w:t xml:space="preserve">Abbildung </w:t>
       </w:r>
-      <w:fldSimple w:instr=" SEQ Abbildung \* ARABIC ">
-        <w:r>
-          <w:rPr>
-            <w:noProof/>
-          </w:rPr>
-          <w:t>11</w:t>
-        </w:r>
-      </w:fldSimple>
+      <w:r>
+        <w:fldChar w:fldCharType="begin"/>
+      </w:r>
+      <w:r>
+        <w:instrText xml:space="preserve"> SEQ Abbildung \* ARABIC </w:instrText>
+      </w:r>
+      <w:r>
+        <w:fldChar w:fldCharType="separate"/>
+      </w:r>
+      <w:r>
+        <w:rPr>
+          <w:noProof/>
+        </w:rPr>
+        <w:t>11</w:t>
+      </w:r>
+      <w:r>
+        <w:rPr>
+          <w:noProof/>
+        </w:rPr>
+        <w:fldChar w:fldCharType="end"/>
+      </w:r>
       <w:r>
         <w:t xml:space="preserve">: </w:t>
       </w:r>
@@ -6481,14 +6622,27 @@
       <w:r>
         <w:t xml:space="preserve">Abbildung </w:t>
       </w:r>
-      <w:fldSimple w:instr=" SEQ Abbildung \* ARABIC ">
-        <w:r>
-          <w:rPr>
-            <w:noProof/>
-          </w:rPr>
-          <w:t>12</w:t>
-        </w:r>
-      </w:fldSimple>
+      <w:r>
+        <w:fldChar w:fldCharType="begin"/>
+      </w:r>
+      <w:r>
+        <w:instrText xml:space="preserve"> SEQ Abbildung \* ARABIC </w:instrText>
+      </w:r>
+      <w:r>
+        <w:fldChar w:fldCharType="separate"/>
+      </w:r>
+      <w:r>
+        <w:rPr>
+          <w:noProof/>
+        </w:rPr>
+        <w:t>12</w:t>
+      </w:r>
+      <w:r>
+        <w:rPr>
+          <w:noProof/>
+        </w:rPr>
+        <w:fldChar w:fldCharType="end"/>
+      </w:r>
       <w:r>
         <w:t>: Adminbereich</w:t>
       </w:r>
@@ -6523,7 +6677,7 @@
       <w:pPr>
         <w:pStyle w:val="Titel"/>
       </w:pPr>
-      <w:bookmarkStart w:id="17" w:name="_Toc11748100"/>
+      <w:bookmarkStart w:id="16" w:name="_Toc11748100"/>
       <w:r>
         <w:lastRenderedPageBreak/>
         <w:t>6</w:t>
@@ -6531,47 +6685,47 @@
       <w:r>
         <w:t xml:space="preserve"> Technische Produktumgebung</w:t>
       </w:r>
+      <w:bookmarkEnd w:id="16"/>
+    </w:p>
+    <w:p>
+      <w:pPr>
+        <w:pStyle w:val="IntensivesZitat"/>
+      </w:pPr>
+      <w:bookmarkStart w:id="17" w:name="_Toc11748101"/>
+      <w:r>
+        <w:t>6</w:t>
+      </w:r>
+      <w:r>
+        <w:t>.1 Software</w:t>
+      </w:r>
       <w:bookmarkEnd w:id="17"/>
     </w:p>
     <w:p>
+      <w:r>
+        <w:t>Der PC muss mit Microsoft Windows laufen.</w:t>
+      </w:r>
+      <w:r>
+        <w:t xml:space="preserve"> Dabei eine Version ab Windows 7.</w:t>
+      </w:r>
+      <w:r>
+        <w:t xml:space="preserve"> </w:t>
+      </w:r>
+      <w:r>
+        <w:t xml:space="preserve">.Net muss installiert sein. </w:t>
+      </w:r>
+    </w:p>
+    <w:p>
       <w:pPr>
         <w:pStyle w:val="IntensivesZitat"/>
       </w:pPr>
-      <w:bookmarkStart w:id="18" w:name="_Toc11748101"/>
+      <w:bookmarkStart w:id="18" w:name="_Toc11748102"/>
       <w:r>
         <w:t>6</w:t>
       </w:r>
       <w:r>
-        <w:t>.1 Software</w:t>
+        <w:t>.2 Hardware</w:t>
       </w:r>
       <w:bookmarkEnd w:id="18"/>
-    </w:p>
-    <w:p>
-      <w:r>
-        <w:t>Der PC muss mit Microsoft Windows laufen.</w:t>
-      </w:r>
-      <w:r>
-        <w:t xml:space="preserve"> Dabei eine Version ab Windows 7.</w:t>
-      </w:r>
-      <w:r>
-        <w:t xml:space="preserve"> </w:t>
-      </w:r>
-      <w:r>
-        <w:t xml:space="preserve">.Net muss installiert sein. </w:t>
-      </w:r>
-    </w:p>
-    <w:p>
-      <w:pPr>
-        <w:pStyle w:val="IntensivesZitat"/>
-      </w:pPr>
-      <w:bookmarkStart w:id="19" w:name="_Toc11748102"/>
-      <w:r>
-        <w:t>6</w:t>
-      </w:r>
-      <w:r>
-        <w:t>.2 Hardware</w:t>
-      </w:r>
-      <w:bookmarkEnd w:id="19"/>
     </w:p>
     <w:p>
       <w:r>
@@ -6587,14 +6741,14 @@
       <w:pPr>
         <w:pStyle w:val="Titel"/>
       </w:pPr>
-      <w:bookmarkStart w:id="20" w:name="_Toc11748103"/>
+      <w:bookmarkStart w:id="19" w:name="_Toc11748103"/>
       <w:r>
         <w:t>7</w:t>
       </w:r>
       <w:r>
         <w:t xml:space="preserve"> Spezielle Anforderungen an die Entwicklungsumgebung</w:t>
       </w:r>
-      <w:bookmarkEnd w:id="20"/>
+      <w:bookmarkEnd w:id="19"/>
     </w:p>
     <w:p>
       <w:pPr>
@@ -6666,9 +6820,8 @@
       <w:r>
         <w:t>Visual Studio</w:t>
       </w:r>
-      <w:r>
-        <w:t>, Blend</w:t>
-      </w:r>
+      <w:bookmarkStart w:id="20" w:name="_GoBack"/>
+      <w:bookmarkEnd w:id="20"/>
     </w:p>
     <w:p>
       <w:r>
@@ -7106,7 +7259,7 @@
                 <w:rPr>
                   <w:noProof/>
                 </w:rPr>
-                <w:t>5</w:t>
+                <w:t>13</w:t>
               </w:r>
               <w:r>
                 <w:fldChar w:fldCharType="end"/>
@@ -14039,7 +14192,7 @@
 </file>
 
 <file path=customXml/itemProps2.xml><?xml version="1.0" encoding="utf-8"?>
-<ds:datastoreItem xmlns:ds="http://schemas.openxmlformats.org/officeDocument/2006/customXml" ds:itemID="{AC7C6948-135B-4F0E-8010-823A0601C0E1}">
+<ds:datastoreItem xmlns:ds="http://schemas.openxmlformats.org/officeDocument/2006/customXml" ds:itemID="{7919F2FA-8616-481C-966A-D71205E51E62}">
   <ds:schemaRefs>
     <ds:schemaRef ds:uri="http://schemas.openxmlformats.org/officeDocument/2006/bibliography"/>
   </ds:schemaRefs>

</xml_diff>